<commit_message>
Reformatted to fit the page
</commit_message>
<xml_diff>
--- a/2023-07-15-Trees/2023-07-15 - Handout – Trees.docx
+++ b/2023-07-15-Trees/2023-07-15 - Handout – Trees.docx
@@ -68,8 +68,10 @@
     <w:p>
       <w:pPr>
         <w:rPr>
-          <w:sz w:val="16"/>
-          <w:szCs w:val="16"/>
+          <w:color w:val="000000" w:themeColor="text1"/>
+          <w:sz w:val="22"/>
+          <w:szCs w:val="22"/>
+          <w:u w:val="single"/>
         </w:rPr>
       </w:pPr>
       <w:r>
@@ -83,16 +85,16 @@
         <mc:AlternateContent>
           <mc:Choice Requires="wps">
             <w:drawing>
-              <wp:anchor distT="45720" distB="45720" distL="114300" distR="114300" simplePos="0" relativeHeight="251679744" behindDoc="1" locked="0" layoutInCell="1" allowOverlap="1" wp14:anchorId="09C12391" wp14:editId="6D3327EC">
+              <wp:anchor distT="45720" distB="45720" distL="114300" distR="114300" simplePos="0" relativeHeight="251679744" behindDoc="1" locked="0" layoutInCell="1" allowOverlap="1" wp14:anchorId="09C12391" wp14:editId="259E0EF2">
                 <wp:simplePos x="0" y="0"/>
                 <wp:positionH relativeFrom="margin">
-                  <wp:align>left</wp:align>
+                  <wp:posOffset>0</wp:posOffset>
                 </wp:positionH>
                 <wp:positionV relativeFrom="paragraph">
-                  <wp:posOffset>354330</wp:posOffset>
+                  <wp:posOffset>177165</wp:posOffset>
                 </wp:positionV>
-                <wp:extent cx="5913120" cy="3337560"/>
-                <wp:effectExtent l="0" t="0" r="11430" b="15240"/>
+                <wp:extent cx="5702300" cy="2667000"/>
+                <wp:effectExtent l="0" t="0" r="12700" b="12700"/>
                 <wp:wrapSquare wrapText="bothSides"/>
                 <wp:docPr id="217" name="Text Box 2"/>
                 <wp:cNvGraphicFramePr>
@@ -107,7 +109,7 @@
                       <wps:spPr bwMode="auto">
                         <a:xfrm>
                           <a:off x="0" y="0"/>
-                          <a:ext cx="5913120" cy="3337560"/>
+                          <a:ext cx="5702300" cy="2667000"/>
                         </a:xfrm>
                         <a:prstGeom prst="rect">
                           <a:avLst/>
@@ -133,15 +135,7 @@
                               <w:contextualSpacing/>
                             </w:pPr>
                             <w:r>
-                              <w:t>Given a binary tree, find its minimum depth</w:t>
-                            </w:r>
-                            <w:proofErr w:type="gramStart"/>
-                            <w:r>
-                              <w:t xml:space="preserve">. </w:t>
-                            </w:r>
-                            <w:proofErr w:type="gramEnd"/>
-                            <w:r>
-                              <w:t>The minimum depth is the number of nodes along the shortest path from the root node down to the nearest leaf node.</w:t>
+                              <w:t>Given a binary tree, find its minimum depth. The minimum depth is the number of nodes along the shortest path from the root node down to the nearest leaf node.</w:t>
                             </w:r>
                           </w:p>
                           <w:p>
@@ -161,6 +155,9 @@
                               <w:contextualSpacing/>
                             </w:pPr>
                             <w:r>
+                              <w:rPr>
+                                <w:noProof/>
+                              </w:rPr>
                               <w:drawing>
                                 <wp:inline distT="0" distB="0" distL="0" distR="0" wp14:anchorId="37FD6EE0" wp14:editId="5E9403C9">
                                   <wp:extent cx="1765821" cy="1234440"/>
@@ -207,6 +204,12 @@
                             <w:r>
                               <w:t>Input: root = [3, 9, 20, null, null, 15, 7]</w:t>
                             </w:r>
+                            <w:r>
+                              <w:t xml:space="preserve">, </w:t>
+                            </w:r>
+                            <w:r>
+                              <w:t>Output: 2</w:t>
+                            </w:r>
                           </w:p>
                           <w:p>
                             <w:pPr>
@@ -215,7 +218,13 @@
                               <w:contextualSpacing/>
                             </w:pPr>
                             <w:r>
-                              <w:t>Output: 2</w:t>
+                              <w:t>Input: root = [2, 3, 4, 5, null, 6, null, 7]</w:t>
+                            </w:r>
+                            <w:r>
+                              <w:t xml:space="preserve">, </w:t>
+                            </w:r>
+                            <w:r>
+                              <w:t>Output: 3</w:t>
                             </w:r>
                           </w:p>
                           <w:p>
@@ -225,35 +234,11 @@
                               <w:contextualSpacing/>
                             </w:pPr>
                             <w:r>
-                              <w:t>Input: root = [2, 3, 4, 5, null, 6, null, 7]</w:t>
-                            </w:r>
-                          </w:p>
-                          <w:p>
-                            <w:pPr>
-                              <w:spacing w:before="0" w:after="0"/>
-                              <w:ind w:hanging="14"/>
-                              <w:contextualSpacing/>
-                            </w:pPr>
-                            <w:r>
-                              <w:t>Output: 3</w:t>
-                            </w:r>
-                          </w:p>
-                          <w:p>
-                            <w:pPr>
-                              <w:spacing w:before="0" w:after="0"/>
-                              <w:ind w:hanging="14"/>
-                              <w:contextualSpacing/>
-                            </w:pPr>
-                            <w:r>
                               <w:t>Input: root = [2, null, 3, null, 4, null, 5, null, 6]</w:t>
                             </w:r>
-                          </w:p>
-                          <w:p>
-                            <w:pPr>
-                              <w:spacing w:before="0" w:after="0"/>
-                              <w:ind w:hanging="14"/>
-                              <w:contextualSpacing/>
-                            </w:pPr>
+                            <w:r>
+                              <w:t xml:space="preserve">, </w:t>
+                            </w:r>
                             <w:r>
                               <w:t>Output: 5</w:t>
                             </w:r>
@@ -319,7 +304,7 @@
                 <v:stroke joinstyle="miter"/>
                 <v:path gradientshapeok="t" o:connecttype="rect"/>
               </v:shapetype>
-              <v:shape id="Text Box 2" o:spid="_x0000_s1026" type="#_x0000_t202" style="position:absolute;left:0;text-align:left;margin-left:0;margin-top:27.9pt;width:465.6pt;height:262.8pt;z-index:-251636736;visibility:visible;mso-wrap-style:square;mso-width-percent:0;mso-height-percent:0;mso-wrap-distance-left:9pt;mso-wrap-distance-top:3.6pt;mso-wrap-distance-right:9pt;mso-wrap-distance-bottom:3.6pt;mso-position-horizontal:left;mso-position-horizontal-relative:margin;mso-position-vertical:absolute;mso-position-vertical-relative:text;mso-width-percent:0;mso-height-percent:0;mso-width-relative:margin;mso-height-relative:margin;v-text-anchor:top" o:gfxdata="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">
+              <v:shape id="Text Box 2" o:spid="_x0000_s1026" type="#_x0000_t202" style="position:absolute;left:0;text-align:left;margin-left:0;margin-top:13.95pt;width:449pt;height:210pt;z-index:-251636736;visibility:visible;mso-wrap-style:square;mso-width-percent:0;mso-height-percent:0;mso-wrap-distance-left:9pt;mso-wrap-distance-top:3.6pt;mso-wrap-distance-right:9pt;mso-wrap-distance-bottom:3.6pt;mso-position-horizontal:absolute;mso-position-horizontal-relative:margin;mso-position-vertical:absolute;mso-position-vertical-relative:text;mso-width-percent:0;mso-height-percent:0;mso-width-relative:margin;mso-height-relative:margin;v-text-anchor:top" o:gfxdata="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">
                 <v:textbox>
                   <w:txbxContent>
                     <w:p>
@@ -329,15 +314,7 @@
                         <w:contextualSpacing/>
                       </w:pPr>
                       <w:r>
-                        <w:t>Given a binary tree, find its minimum depth</w:t>
-                      </w:r>
-                      <w:proofErr w:type="gramStart"/>
-                      <w:r>
-                        <w:t xml:space="preserve">. </w:t>
-                      </w:r>
-                      <w:proofErr w:type="gramEnd"/>
-                      <w:r>
-                        <w:t>The minimum depth is the number of nodes along the shortest path from the root node down to the nearest leaf node.</w:t>
+                        <w:t>Given a binary tree, find its minimum depth. The minimum depth is the number of nodes along the shortest path from the root node down to the nearest leaf node.</w:t>
                       </w:r>
                     </w:p>
                     <w:p>
@@ -357,6 +334,9 @@
                         <w:contextualSpacing/>
                       </w:pPr>
                       <w:r>
+                        <w:rPr>
+                          <w:noProof/>
+                        </w:rPr>
                         <w:drawing>
                           <wp:inline distT="0" distB="0" distL="0" distR="0" wp14:anchorId="37FD6EE0" wp14:editId="5E9403C9">
                             <wp:extent cx="1765821" cy="1234440"/>
@@ -403,6 +383,12 @@
                       <w:r>
                         <w:t>Input: root = [3, 9, 20, null, null, 15, 7]</w:t>
                       </w:r>
+                      <w:r>
+                        <w:t xml:space="preserve">, </w:t>
+                      </w:r>
+                      <w:r>
+                        <w:t>Output: 2</w:t>
+                      </w:r>
                     </w:p>
                     <w:p>
                       <w:pPr>
@@ -411,7 +397,13 @@
                         <w:contextualSpacing/>
                       </w:pPr>
                       <w:r>
-                        <w:t>Output: 2</w:t>
+                        <w:t>Input: root = [2, 3, 4, 5, null, 6, null, 7]</w:t>
+                      </w:r>
+                      <w:r>
+                        <w:t xml:space="preserve">, </w:t>
+                      </w:r>
+                      <w:r>
+                        <w:t>Output: 3</w:t>
                       </w:r>
                     </w:p>
                     <w:p>
@@ -421,35 +413,11 @@
                         <w:contextualSpacing/>
                       </w:pPr>
                       <w:r>
-                        <w:t>Input: root = [2, 3, 4, 5, null, 6, null, 7]</w:t>
-                      </w:r>
-                    </w:p>
-                    <w:p>
-                      <w:pPr>
-                        <w:spacing w:before="0" w:after="0"/>
-                        <w:ind w:hanging="14"/>
-                        <w:contextualSpacing/>
-                      </w:pPr>
-                      <w:r>
-                        <w:t>Output: 3</w:t>
-                      </w:r>
-                    </w:p>
-                    <w:p>
-                      <w:pPr>
-                        <w:spacing w:before="0" w:after="0"/>
-                        <w:ind w:hanging="14"/>
-                        <w:contextualSpacing/>
-                      </w:pPr>
-                      <w:r>
                         <w:t>Input: root = [2, null, 3, null, 4, null, 5, null, 6]</w:t>
                       </w:r>
-                    </w:p>
-                    <w:p>
-                      <w:pPr>
-                        <w:spacing w:before="0" w:after="0"/>
-                        <w:ind w:hanging="14"/>
-                        <w:contextualSpacing/>
-                      </w:pPr>
+                      <w:r>
+                        <w:t xml:space="preserve">, </w:t>
+                      </w:r>
                       <w:r>
                         <w:t>Output: 5</w:t>
                       </w:r>
@@ -524,6 +492,7 @@
     </w:p>
     <w:p>
       <w:pPr>
+        <w:ind w:firstLine="0"/>
         <w:rPr>
           <w:color w:val="000000" w:themeColor="text1"/>
           <w:sz w:val="22"/>
@@ -534,7 +503,6 @@
     </w:p>
     <w:p>
       <w:pPr>
-        <w:ind w:firstLine="0"/>
         <w:rPr>
           <w:color w:val="000000" w:themeColor="text1"/>
           <w:sz w:val="22"/>
@@ -565,6 +533,15 @@
     </w:p>
     <w:p>
       <w:pPr>
+        <w:ind w:firstLine="0"/>
+        <w:rPr>
+          <w:sz w:val="16"/>
+          <w:szCs w:val="16"/>
+        </w:rPr>
+      </w:pPr>
+    </w:p>
+    <w:p>
+      <w:pPr>
         <w:rPr>
           <w:color w:val="000000" w:themeColor="text1"/>
           <w:sz w:val="22"/>
@@ -575,15 +552,6 @@
     </w:p>
     <w:p>
       <w:pPr>
-        <w:ind w:firstLine="0"/>
-        <w:rPr>
-          <w:sz w:val="16"/>
-          <w:szCs w:val="16"/>
-        </w:rPr>
-      </w:pPr>
-    </w:p>
-    <w:p>
-      <w:pPr>
         <w:rPr>
           <w:color w:val="000000" w:themeColor="text1"/>
           <w:sz w:val="22"/>
@@ -604,133 +572,66 @@
     </w:p>
     <w:p>
       <w:pPr>
-        <w:rPr>
-          <w:color w:val="000000" w:themeColor="text1"/>
-          <w:sz w:val="22"/>
-          <w:szCs w:val="22"/>
-          <w:u w:val="single"/>
-        </w:rPr>
-      </w:pPr>
+        <w:pStyle w:val="Heading1"/>
+        <w:shd w:val="clear" w:color="auto" w:fill="FFFFFF"/>
+        <w:rPr>
+          <w:rFonts w:ascii="Open Sans" w:eastAsia="Times New Roman" w:hAnsi="Open Sans" w:cs="Open Sans"/>
+          <w:color w:val="333333"/>
+        </w:rPr>
+      </w:pPr>
+      <w:r>
+        <w:rPr>
+          <w:sz w:val="26"/>
+          <w:szCs w:val="26"/>
+        </w:rPr>
+        <w:t>Q</w:t>
+      </w:r>
+      <w:r>
+        <w:rPr>
+          <w:sz w:val="26"/>
+          <w:szCs w:val="26"/>
+        </w:rPr>
+        <w:t>2</w:t>
+      </w:r>
+      <w:r>
+        <w:rPr>
+          <w:sz w:val="26"/>
+          <w:szCs w:val="26"/>
+        </w:rPr>
+        <w:t xml:space="preserve">.  </w:t>
+      </w:r>
+      <w:r>
+        <w:rPr>
+          <w:rFonts w:ascii="Open Sans" w:hAnsi="Open Sans" w:cs="Open Sans"/>
+          <w:color w:val="333333"/>
+        </w:rPr>
+        <w:t>Vertical Order Traversal of a Binary Tree</w:t>
+      </w:r>
     </w:p>
     <w:p>
       <w:pPr>
         <w:rPr>
-          <w:color w:val="000000" w:themeColor="text1"/>
-          <w:sz w:val="22"/>
-          <w:szCs w:val="22"/>
-          <w:u w:val="single"/>
-        </w:rPr>
-      </w:pPr>
-    </w:p>
-    <w:p>
-      <w:pPr>
-        <w:rPr>
-          <w:color w:val="000000" w:themeColor="text1"/>
-          <w:sz w:val="22"/>
-          <w:szCs w:val="22"/>
-          <w:u w:val="single"/>
-        </w:rPr>
-      </w:pPr>
-    </w:p>
-    <w:p>
-      <w:pPr>
-        <w:pStyle w:val="Heading1"/>
-        <w:ind w:firstLine="0"/>
-        <w:rPr>
-          <w:sz w:val="26"/>
-          <w:szCs w:val="26"/>
-        </w:rPr>
-      </w:pPr>
-    </w:p>
-    <w:p>
-      <w:pPr>
-        <w:pStyle w:val="Heading1"/>
-        <w:shd w:val="clear" w:color="auto" w:fill="FFFFFF"/>
-        <w:rPr>
-          <w:rFonts w:ascii="Open Sans" w:eastAsia="Times New Roman" w:hAnsi="Open Sans" w:cs="Open Sans"/>
-          <w:color w:val="333333"/>
-        </w:rPr>
-      </w:pPr>
-      <w:r>
-        <w:rPr>
-          <w:sz w:val="26"/>
-          <w:szCs w:val="26"/>
-        </w:rPr>
-        <w:t>Q</w:t>
-      </w:r>
-      <w:r>
-        <w:rPr>
-          <w:sz w:val="26"/>
-          <w:szCs w:val="26"/>
-        </w:rPr>
-        <w:t>2</w:t>
-      </w:r>
-      <w:r>
-        <w:rPr>
-          <w:sz w:val="26"/>
-          <w:szCs w:val="26"/>
-        </w:rPr>
-        <w:t xml:space="preserve">.  </w:t>
-      </w:r>
-      <w:r>
-        <w:rPr>
-          <w:rFonts w:ascii="Open Sans" w:hAnsi="Open Sans" w:cs="Open Sans"/>
-          <w:color w:val="333333"/>
-        </w:rPr>
-        <w:t>Vertical Order Traversal of a Binary Tree</w:t>
-      </w:r>
-    </w:p>
-    <w:p>
-      <w:pPr>
-        <w:rPr>
           <w:sz w:val="16"/>
           <w:szCs w:val="16"/>
         </w:rPr>
       </w:pPr>
       <w:r>
         <w:rPr>
-          <w:sz w:val="16"/>
-          <w:szCs w:val="16"/>
-        </w:rPr>
-        <w:t>Link:</w:t>
-      </w:r>
-      <w:r>
-        <w:t xml:space="preserve"> </w:t>
-      </w:r>
-      <w:r>
-        <w:rPr>
-          <w:sz w:val="16"/>
-          <w:szCs w:val="16"/>
-        </w:rPr>
-        <w:t xml:space="preserve"> </w:t>
-      </w:r>
-      <w:r>
-        <w:rPr>
-          <w:sz w:val="16"/>
-          <w:szCs w:val="16"/>
-        </w:rPr>
-        <w:t>https://leetcode.com/problems/vertical-order-traversal-of-a-binary-tree/</w:t>
-      </w:r>
-    </w:p>
-    <w:p>
-      <w:r>
-        <w:rPr>
           <w:noProof/>
         </w:rPr>
-        <w:lastRenderedPageBreak/>
         <mc:AlternateContent>
           <mc:Choice Requires="wps">
             <w:drawing>
-              <wp:anchor distT="45720" distB="45720" distL="114300" distR="114300" simplePos="0" relativeHeight="251683840" behindDoc="0" locked="0" layoutInCell="1" allowOverlap="1" wp14:anchorId="23D197BF" wp14:editId="6A06EF3F">
+              <wp:anchor distT="45720" distB="45720" distL="114300" distR="114300" simplePos="0" relativeHeight="251678719" behindDoc="0" locked="0" layoutInCell="1" allowOverlap="1" wp14:anchorId="23D197BF" wp14:editId="3BAB7F54">
                 <wp:simplePos x="0" y="0"/>
                 <wp:positionH relativeFrom="margin">
-                  <wp:align>left</wp:align>
+                  <wp:posOffset>-1905</wp:posOffset>
                 </wp:positionH>
                 <wp:positionV relativeFrom="paragraph">
-                  <wp:posOffset>5080</wp:posOffset>
+                  <wp:posOffset>180340</wp:posOffset>
                 </wp:positionV>
-                <wp:extent cx="5619750" cy="1404620"/>
-                <wp:effectExtent l="0" t="0" r="19050" b="13335"/>
+                <wp:extent cx="5702300" cy="1404620"/>
+                <wp:effectExtent l="0" t="0" r="12700" b="18415"/>
                 <wp:wrapSquare wrapText="bothSides"/>
                 <wp:docPr id="637615213" name="Text Box 2"/>
                 <wp:cNvGraphicFramePr>
@@ -745,14 +646,12 @@
                       <wps:spPr bwMode="auto">
                         <a:xfrm>
                           <a:off x="0" y="0"/>
-                          <a:ext cx="5619750" cy="1404620"/>
+                          <a:ext cx="5702300" cy="1404620"/>
                         </a:xfrm>
                         <a:prstGeom prst="rect">
                           <a:avLst/>
                         </a:prstGeom>
-                        <a:solidFill>
-                          <a:srgbClr val="FFFFFF"/>
-                        </a:solidFill>
+                        <a:noFill/>
                         <a:ln w="9525">
                           <a:solidFill>
                             <a:srgbClr val="000000"/>
@@ -769,23 +668,7 @@
                               <w:spacing w:before="0" w:after="0"/>
                             </w:pPr>
                             <w:r>
-                              <w:t>Given the root of a binary tree, calculate the vertical order traversal of the binary tree</w:t>
-                            </w:r>
-                            <w:proofErr w:type="gramStart"/>
-                            <w:r>
-                              <w:t xml:space="preserve">. </w:t>
-                            </w:r>
-                            <w:proofErr w:type="gramEnd"/>
-                            <w:r>
-                              <w:t>For each node at position (row, col), its left and right children will be at positions (row + 1, col – 1) and (row + 1, col + 1) respectively</w:t>
-                            </w:r>
-                            <w:proofErr w:type="gramStart"/>
-                            <w:r>
-                              <w:t xml:space="preserve">. </w:t>
-                            </w:r>
-                            <w:proofErr w:type="gramEnd"/>
-                            <w:r>
-                              <w:t>The root of the tree is at (0, 0).</w:t>
+                              <w:t>Given the root of a binary tree, calculate the vertical order traversal of the binary tree. For each node at position (row, col), its left and right children will be at positions (row + 1, col – 1) and (row + 1, col + 1) respectively. The root of the tree is at (0, 0).</w:t>
                             </w:r>
                           </w:p>
                           <w:p>
@@ -793,31 +676,7 @@
                               <w:spacing w:before="0" w:after="0"/>
                             </w:pPr>
                             <w:r>
-                              <w:t>The vertical order traversal of a binary tree is a list of top-to-bottom orderings for each column index starting from the leftmost column and ending on the rightmost column</w:t>
-                            </w:r>
-                            <w:proofErr w:type="gramStart"/>
-                            <w:r>
-                              <w:t xml:space="preserve">. </w:t>
-                            </w:r>
-                            <w:proofErr w:type="gramEnd"/>
-                            <w:r>
-                              <w:t>There may be multiple nodes in the same row and same column</w:t>
-                            </w:r>
-                            <w:proofErr w:type="gramStart"/>
-                            <w:r>
-                              <w:t xml:space="preserve">. </w:t>
-                            </w:r>
-                            <w:proofErr w:type="gramEnd"/>
-                            <w:r>
-                              <w:t>In such a case, sort these nodes by their values</w:t>
-                            </w:r>
-                            <w:proofErr w:type="gramStart"/>
-                            <w:r>
-                              <w:t xml:space="preserve">. </w:t>
-                            </w:r>
-                            <w:proofErr w:type="gramEnd"/>
-                            <w:r>
-                              <w:t xml:space="preserve">Return the </w:t>
+                              <w:t xml:space="preserve">The vertical order traversal of a binary tree is a list of top-to-bottom orderings for each column index starting from the leftmost column and ending on the rightmost column. There may be multiple nodes in the same row and same column. In such a case, sort these nodes by their values. Return the </w:t>
                             </w:r>
                             <w:r>
                               <w:rPr>
@@ -836,68 +695,28 @@
                             <w:pPr>
                               <w:spacing w:before="0" w:after="0"/>
                             </w:pPr>
-                            <w:r>
-                              <w:drawing>
-                                <wp:inline distT="0" distB="0" distL="0" distR="0" wp14:anchorId="4579E0F5" wp14:editId="48BD7597">
-                                  <wp:extent cx="2141220" cy="1508760"/>
-                                  <wp:effectExtent l="0" t="0" r="0" b="0"/>
-                                  <wp:docPr id="1018799392" name="Picture 1"/>
-                                  <wp:cNvGraphicFramePr>
-                                    <a:graphicFrameLocks xmlns:a="http://schemas.openxmlformats.org/drawingml/2006/main" noChangeAspect="1"/>
-                                  </wp:cNvGraphicFramePr>
-                                  <a:graphic xmlns:a="http://schemas.openxmlformats.org/drawingml/2006/main">
-                                    <a:graphicData uri="http://schemas.openxmlformats.org/drawingml/2006/picture">
-                                      <pic:pic xmlns:pic="http://schemas.openxmlformats.org/drawingml/2006/picture">
-                                        <pic:nvPicPr>
-                                          <pic:cNvPr id="0" name="Picture 1"/>
-                                          <pic:cNvPicPr>
-                                            <a:picLocks noChangeAspect="1" noChangeArrowheads="1"/>
-                                          </pic:cNvPicPr>
-                                        </pic:nvPicPr>
-                                        <pic:blipFill>
-                                          <a:blip r:embed="rId8">
-                                            <a:extLst>
-                                              <a:ext uri="{28A0092B-C50C-407E-A947-70E740481C1C}">
-                                                <a14:useLocalDpi xmlns:a14="http://schemas.microsoft.com/office/drawing/2010/main" val="0"/>
-                                              </a:ext>
-                                            </a:extLst>
-                                          </a:blip>
-                                          <a:srcRect/>
-                                          <a:stretch>
-                                            <a:fillRect/>
-                                          </a:stretch>
-                                        </pic:blipFill>
-                                        <pic:spPr bwMode="auto">
-                                          <a:xfrm>
-                                            <a:off x="0" y="0"/>
-                                            <a:ext cx="2141220" cy="1508760"/>
-                                          </a:xfrm>
-                                          <a:prstGeom prst="rect">
-                                            <a:avLst/>
-                                          </a:prstGeom>
-                                          <a:noFill/>
-                                          <a:ln>
-                                            <a:noFill/>
-                                          </a:ln>
-                                        </pic:spPr>
-                                      </pic:pic>
-                                    </a:graphicData>
-                                  </a:graphic>
-                                </wp:inline>
-                              </w:drawing>
-                            </w:r>
                           </w:p>
                           <w:p>
                             <w:pPr>
                               <w:spacing w:before="0" w:after="0"/>
-                            </w:pPr>
+                              <w:ind w:firstLine="0"/>
+                            </w:pPr>
+                            <w:r>
+                              <w:t>Input: root = [3, 9, 20, null, null, 15, 7]</w:t>
+                            </w:r>
+                            <w:r>
+                              <w:t xml:space="preserve">, </w:t>
+                            </w:r>
                           </w:p>
                           <w:p>
                             <w:pPr>
                               <w:spacing w:before="0" w:after="0"/>
                             </w:pPr>
                             <w:r>
-                              <w:t>Input: root = [3, 9, 20, null, null, 15, 7]</w:t>
+                              <w:t>Output</w:t>
+                            </w:r>
+                            <w:r>
+                              <w:t>: [[9], [3, 15], [20], [7]]</w:t>
                             </w:r>
                           </w:p>
                           <w:p>
@@ -905,10 +724,7 @@
                               <w:spacing w:before="0" w:after="0"/>
                             </w:pPr>
                             <w:r>
-                              <w:t>Output</w:t>
-                            </w:r>
-                            <w:r>
-                              <w:t>: [[9], [3, 15], [20], [7]]</w:t>
+                              <w:t>Explanation:</w:t>
                             </w:r>
                           </w:p>
                           <w:p>
@@ -916,7 +732,7 @@
                               <w:spacing w:before="0" w:after="0"/>
                             </w:pPr>
                             <w:r>
-                              <w:t>Explanation:</w:t>
+                              <w:t>Column -1: Only node 9 is in the column.</w:t>
                             </w:r>
                           </w:p>
                           <w:p>
@@ -924,7 +740,15 @@
                               <w:spacing w:before="0" w:after="0"/>
                             </w:pPr>
                             <w:r>
-                              <w:t>Column -1: Only node 9 is in the column.</w:t>
+                              <w:t xml:space="preserve">Column 0: </w:t>
+                            </w:r>
+                            <w:proofErr w:type="gramStart"/>
+                            <w:r>
+                              <w:t>Node</w:t>
+                            </w:r>
+                            <w:proofErr w:type="gramEnd"/>
+                            <w:r>
+                              <w:t xml:space="preserve"> 3 and 15 are in the column in that order </w:t>
                             </w:r>
                           </w:p>
                           <w:p>
@@ -932,15 +756,7 @@
                               <w:spacing w:before="0" w:after="0"/>
                             </w:pPr>
                             <w:r>
-                              <w:t xml:space="preserve">Column 0: </w:t>
-                            </w:r>
-                            <w:proofErr w:type="gramStart"/>
-                            <w:r>
-                              <w:t>Node</w:t>
-                            </w:r>
-                            <w:proofErr w:type="gramEnd"/>
-                            <w:r>
-                              <w:t xml:space="preserve"> 3 and 15 are in the column in that order from top to bottom.</w:t>
+                              <w:t>from top to bottom.</w:t>
                             </w:r>
                           </w:p>
                           <w:p>
@@ -964,13 +780,7 @@
                               <w:spacing w:before="0" w:after="0"/>
                             </w:pPr>
                             <w:r>
-                              <w:t>Input: root = [</w:t>
-                            </w:r>
-                            <w:r>
-                              <w:t>1,2,3,4,5,6,7</w:t>
-                            </w:r>
-                            <w:r>
-                              <w:t>]</w:t>
+                              <w:t>Input: root = [1,2,3,4,5,6,7]</w:t>
                             </w:r>
                           </w:p>
                           <w:p>
@@ -978,31 +788,7 @@
                               <w:spacing w:before="0" w:after="0"/>
                             </w:pPr>
                             <w:r>
-                              <w:t>Output: [[</w:t>
-                            </w:r>
-                            <w:r>
-                              <w:t>4</w:t>
-                            </w:r>
-                            <w:r>
-                              <w:t xml:space="preserve">], </w:t>
-                            </w:r>
-                            <w:r>
-                              <w:t xml:space="preserve">[2], </w:t>
-                            </w:r>
-                            <w:r>
-                              <w:t>[</w:t>
-                            </w:r>
-                            <w:r>
-                              <w:t>1,5,6</w:t>
-                            </w:r>
-                            <w:r>
-                              <w:t>], [</w:t>
-                            </w:r>
-                            <w:r>
-                              <w:t>3</w:t>
-                            </w:r>
-                            <w:r>
-                              <w:t>], [7]]</w:t>
+                              <w:t>Output: [[4], [2], [1,5,6], [3], [7]]</w:t>
                             </w:r>
                           </w:p>
                           <w:p>
@@ -1032,7 +818,7 @@
           </mc:Choice>
           <mc:Fallback>
             <w:pict>
-              <v:shape w14:anchorId="23D197BF" id="_x0000_s1027" type="#_x0000_t202" style="position:absolute;left:0;text-align:left;margin-left:0;margin-top:.4pt;width:442.5pt;height:110.6pt;z-index:251683840;visibility:visible;mso-wrap-style:square;mso-width-percent:0;mso-height-percent:200;mso-wrap-distance-left:9pt;mso-wrap-distance-top:3.6pt;mso-wrap-distance-right:9pt;mso-wrap-distance-bottom:3.6pt;mso-position-horizontal:left;mso-position-horizontal-relative:margin;mso-position-vertical:absolute;mso-position-vertical-relative:text;mso-width-percent:0;mso-height-percent:200;mso-width-relative:margin;mso-height-relative:margin;v-text-anchor:top" o:gfxdata="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">
+              <v:shape w14:anchorId="23D197BF" id="_x0000_s1027" type="#_x0000_t202" style="position:absolute;left:0;text-align:left;margin-left:-.15pt;margin-top:14.2pt;width:449pt;height:110.6pt;z-index:251678719;visibility:visible;mso-wrap-style:square;mso-width-percent:0;mso-height-percent:200;mso-wrap-distance-left:9pt;mso-wrap-distance-top:3.6pt;mso-wrap-distance-right:9pt;mso-wrap-distance-bottom:3.6pt;mso-position-horizontal:absolute;mso-position-horizontal-relative:margin;mso-position-vertical:absolute;mso-position-vertical-relative:text;mso-width-percent:0;mso-height-percent:200;mso-width-relative:margin;mso-height-relative:margin;v-text-anchor:top" o:gfxdata="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" filled="f">
                 <v:textbox style="mso-fit-shape-to-text:t">
                   <w:txbxContent>
                     <w:p>
@@ -1040,23 +826,7 @@
                         <w:spacing w:before="0" w:after="0"/>
                       </w:pPr>
                       <w:r>
-                        <w:t>Given the root of a binary tree, calculate the vertical order traversal of the binary tree</w:t>
-                      </w:r>
-                      <w:proofErr w:type="gramStart"/>
-                      <w:r>
-                        <w:t xml:space="preserve">. </w:t>
-                      </w:r>
-                      <w:proofErr w:type="gramEnd"/>
-                      <w:r>
-                        <w:t>For each node at position (row, col), its left and right children will be at positions (row + 1, col – 1) and (row + 1, col + 1) respectively</w:t>
-                      </w:r>
-                      <w:proofErr w:type="gramStart"/>
-                      <w:r>
-                        <w:t xml:space="preserve">. </w:t>
-                      </w:r>
-                      <w:proofErr w:type="gramEnd"/>
-                      <w:r>
-                        <w:t>The root of the tree is at (0, 0).</w:t>
+                        <w:t>Given the root of a binary tree, calculate the vertical order traversal of the binary tree. For each node at position (row, col), its left and right children will be at positions (row + 1, col – 1) and (row + 1, col + 1) respectively. The root of the tree is at (0, 0).</w:t>
                       </w:r>
                     </w:p>
                     <w:p>
@@ -1064,31 +834,7 @@
                         <w:spacing w:before="0" w:after="0"/>
                       </w:pPr>
                       <w:r>
-                        <w:t>The vertical order traversal of a binary tree is a list of top-to-bottom orderings for each column index starting from the leftmost column and ending on the rightmost column</w:t>
-                      </w:r>
-                      <w:proofErr w:type="gramStart"/>
-                      <w:r>
-                        <w:t xml:space="preserve">. </w:t>
-                      </w:r>
-                      <w:proofErr w:type="gramEnd"/>
-                      <w:r>
-                        <w:t>There may be multiple nodes in the same row and same column</w:t>
-                      </w:r>
-                      <w:proofErr w:type="gramStart"/>
-                      <w:r>
-                        <w:t xml:space="preserve">. </w:t>
-                      </w:r>
-                      <w:proofErr w:type="gramEnd"/>
-                      <w:r>
-                        <w:t>In such a case, sort these nodes by their values</w:t>
-                      </w:r>
-                      <w:proofErr w:type="gramStart"/>
-                      <w:r>
-                        <w:t xml:space="preserve">. </w:t>
-                      </w:r>
-                      <w:proofErr w:type="gramEnd"/>
-                      <w:r>
-                        <w:t xml:space="preserve">Return the </w:t>
+                        <w:t xml:space="preserve">The vertical order traversal of a binary tree is a list of top-to-bottom orderings for each column index starting from the leftmost column and ending on the rightmost column. There may be multiple nodes in the same row and same column. In such a case, sort these nodes by their values. Return the </w:t>
                       </w:r>
                       <w:r>
                         <w:rPr>
@@ -1107,68 +853,28 @@
                       <w:pPr>
                         <w:spacing w:before="0" w:after="0"/>
                       </w:pPr>
-                      <w:r>
-                        <w:drawing>
-                          <wp:inline distT="0" distB="0" distL="0" distR="0" wp14:anchorId="4579E0F5" wp14:editId="48BD7597">
-                            <wp:extent cx="2141220" cy="1508760"/>
-                            <wp:effectExtent l="0" t="0" r="0" b="0"/>
-                            <wp:docPr id="1018799392" name="Picture 1"/>
-                            <wp:cNvGraphicFramePr>
-                              <a:graphicFrameLocks xmlns:a="http://schemas.openxmlformats.org/drawingml/2006/main" noChangeAspect="1"/>
-                            </wp:cNvGraphicFramePr>
-                            <a:graphic xmlns:a="http://schemas.openxmlformats.org/drawingml/2006/main">
-                              <a:graphicData uri="http://schemas.openxmlformats.org/drawingml/2006/picture">
-                                <pic:pic xmlns:pic="http://schemas.openxmlformats.org/drawingml/2006/picture">
-                                  <pic:nvPicPr>
-                                    <pic:cNvPr id="0" name="Picture 1"/>
-                                    <pic:cNvPicPr>
-                                      <a:picLocks noChangeAspect="1" noChangeArrowheads="1"/>
-                                    </pic:cNvPicPr>
-                                  </pic:nvPicPr>
-                                  <pic:blipFill>
-                                    <a:blip r:embed="rId8">
-                                      <a:extLst>
-                                        <a:ext uri="{28A0092B-C50C-407E-A947-70E740481C1C}">
-                                          <a14:useLocalDpi xmlns:a14="http://schemas.microsoft.com/office/drawing/2010/main" val="0"/>
-                                        </a:ext>
-                                      </a:extLst>
-                                    </a:blip>
-                                    <a:srcRect/>
-                                    <a:stretch>
-                                      <a:fillRect/>
-                                    </a:stretch>
-                                  </pic:blipFill>
-                                  <pic:spPr bwMode="auto">
-                                    <a:xfrm>
-                                      <a:off x="0" y="0"/>
-                                      <a:ext cx="2141220" cy="1508760"/>
-                                    </a:xfrm>
-                                    <a:prstGeom prst="rect">
-                                      <a:avLst/>
-                                    </a:prstGeom>
-                                    <a:noFill/>
-                                    <a:ln>
-                                      <a:noFill/>
-                                    </a:ln>
-                                  </pic:spPr>
-                                </pic:pic>
-                              </a:graphicData>
-                            </a:graphic>
-                          </wp:inline>
-                        </w:drawing>
-                      </w:r>
                     </w:p>
                     <w:p>
                       <w:pPr>
                         <w:spacing w:before="0" w:after="0"/>
-                      </w:pPr>
+                        <w:ind w:firstLine="0"/>
+                      </w:pPr>
+                      <w:r>
+                        <w:t>Input: root = [3, 9, 20, null, null, 15, 7]</w:t>
+                      </w:r>
+                      <w:r>
+                        <w:t xml:space="preserve">, </w:t>
+                      </w:r>
                     </w:p>
                     <w:p>
                       <w:pPr>
                         <w:spacing w:before="0" w:after="0"/>
                       </w:pPr>
                       <w:r>
-                        <w:t>Input: root = [3, 9, 20, null, null, 15, 7]</w:t>
+                        <w:t>Output</w:t>
+                      </w:r>
+                      <w:r>
+                        <w:t>: [[9], [3, 15], [20], [7]]</w:t>
                       </w:r>
                     </w:p>
                     <w:p>
@@ -1176,10 +882,7 @@
                         <w:spacing w:before="0" w:after="0"/>
                       </w:pPr>
                       <w:r>
-                        <w:t>Output</w:t>
-                      </w:r>
-                      <w:r>
-                        <w:t>: [[9], [3, 15], [20], [7]]</w:t>
+                        <w:t>Explanation:</w:t>
                       </w:r>
                     </w:p>
                     <w:p>
@@ -1187,7 +890,7 @@
                         <w:spacing w:before="0" w:after="0"/>
                       </w:pPr>
                       <w:r>
-                        <w:t>Explanation:</w:t>
+                        <w:t>Column -1: Only node 9 is in the column.</w:t>
                       </w:r>
                     </w:p>
                     <w:p>
@@ -1195,7 +898,15 @@
                         <w:spacing w:before="0" w:after="0"/>
                       </w:pPr>
                       <w:r>
-                        <w:t>Column -1: Only node 9 is in the column.</w:t>
+                        <w:t xml:space="preserve">Column 0: </w:t>
+                      </w:r>
+                      <w:proofErr w:type="gramStart"/>
+                      <w:r>
+                        <w:t>Node</w:t>
+                      </w:r>
+                      <w:proofErr w:type="gramEnd"/>
+                      <w:r>
+                        <w:t xml:space="preserve"> 3 and 15 are in the column in that order </w:t>
                       </w:r>
                     </w:p>
                     <w:p>
@@ -1203,15 +914,7 @@
                         <w:spacing w:before="0" w:after="0"/>
                       </w:pPr>
                       <w:r>
-                        <w:t xml:space="preserve">Column 0: </w:t>
-                      </w:r>
-                      <w:proofErr w:type="gramStart"/>
-                      <w:r>
-                        <w:t>Node</w:t>
-                      </w:r>
-                      <w:proofErr w:type="gramEnd"/>
-                      <w:r>
-                        <w:t xml:space="preserve"> 3 and 15 are in the column in that order from top to bottom.</w:t>
+                        <w:t>from top to bottom.</w:t>
                       </w:r>
                     </w:p>
                     <w:p>
@@ -1235,13 +938,7 @@
                         <w:spacing w:before="0" w:after="0"/>
                       </w:pPr>
                       <w:r>
-                        <w:t>Input: root = [</w:t>
-                      </w:r>
-                      <w:r>
-                        <w:t>1,2,3,4,5,6,7</w:t>
-                      </w:r>
-                      <w:r>
-                        <w:t>]</w:t>
+                        <w:t>Input: root = [1,2,3,4,5,6,7]</w:t>
                       </w:r>
                     </w:p>
                     <w:p>
@@ -1249,31 +946,7 @@
                         <w:spacing w:before="0" w:after="0"/>
                       </w:pPr>
                       <w:r>
-                        <w:t>Output: [[</w:t>
-                      </w:r>
-                      <w:r>
-                        <w:t>4</w:t>
-                      </w:r>
-                      <w:r>
-                        <w:t xml:space="preserve">], </w:t>
-                      </w:r>
-                      <w:r>
-                        <w:t xml:space="preserve">[2], </w:t>
-                      </w:r>
-                      <w:r>
-                        <w:t>[</w:t>
-                      </w:r>
-                      <w:r>
-                        <w:t>1,5,6</w:t>
-                      </w:r>
-                      <w:r>
-                        <w:t>], [</w:t>
-                      </w:r>
-                      <w:r>
-                        <w:t>3</w:t>
-                      </w:r>
-                      <w:r>
-                        <w:t>], [7]]</w:t>
+                        <w:t>Output: [[4], [2], [1,5,6], [3], [7]]</w:t>
                       </w:r>
                     </w:p>
                     <w:p>
@@ -1292,34 +965,49 @@
           </mc:Fallback>
         </mc:AlternateContent>
       </w:r>
-    </w:p>
-    <w:p>
-      <w:pPr>
-        <w:rPr>
-          <w:noProof/>
-          <w14:ligatures w14:val="standardContextual"/>
-        </w:rPr>
-      </w:pPr>
-      <w:r>
-        <w:rPr>
-          <w:noProof/>
-          <w14:ligatures w14:val="standardContextual"/>
-        </w:rPr>
+      <w:r>
+        <w:rPr>
+          <w:sz w:val="16"/>
+          <w:szCs w:val="16"/>
+        </w:rPr>
+        <w:t>Link:</w:t>
+      </w:r>
+      <w:r>
         <w:t xml:space="preserve"> </w:t>
       </w:r>
-    </w:p>
-    <w:p>
-      <w:pPr>
-        <w:pStyle w:val="Heading1"/>
-        <w:rPr>
-          <w:sz w:val="26"/>
-          <w:szCs w:val="26"/>
-        </w:rPr>
-      </w:pPr>
+      <w:r>
+        <w:rPr>
+          <w:sz w:val="16"/>
+          <w:szCs w:val="16"/>
+        </w:rPr>
+        <w:t xml:space="preserve"> </w:t>
+      </w:r>
+      <w:r>
+        <w:rPr>
+          <w:sz w:val="16"/>
+          <w:szCs w:val="16"/>
+        </w:rPr>
+        <w:t>https://leetcode.com/problems/vertical-order-traversal-of-a-binary-tree/</w:t>
+      </w:r>
     </w:p>
     <w:p/>
     <w:p>
       <w:pPr>
+        <w:rPr>
+          <w:noProof/>
+          <w14:ligatures w14:val="standardContextual"/>
+        </w:rPr>
+      </w:pPr>
+      <w:r>
+        <w:rPr>
+          <w:noProof/>
+          <w14:ligatures w14:val="standardContextual"/>
+        </w:rPr>
+        <w:t xml:space="preserve"> </w:t>
+      </w:r>
+    </w:p>
+    <w:p>
+      <w:pPr>
         <w:pStyle w:val="Heading1"/>
         <w:rPr>
           <w:sz w:val="26"/>
@@ -1327,6 +1015,7 @@
         </w:rPr>
       </w:pPr>
     </w:p>
+    <w:p/>
     <w:p>
       <w:pPr>
         <w:pStyle w:val="Heading1"/>
@@ -1344,6 +1033,85 @@
           <w:szCs w:val="26"/>
         </w:rPr>
       </w:pPr>
+      <w:r>
+        <w:rPr>
+          <w:noProof/>
+        </w:rPr>
+        <w:drawing>
+          <wp:anchor distT="0" distB="0" distL="114300" distR="114300" simplePos="0" relativeHeight="251681791" behindDoc="0" locked="0" layoutInCell="1" allowOverlap="1" wp14:anchorId="4DF6C3A5" wp14:editId="5BB647AE">
+            <wp:simplePos x="0" y="0"/>
+            <wp:positionH relativeFrom="column">
+              <wp:posOffset>3555365</wp:posOffset>
+            </wp:positionH>
+            <wp:positionV relativeFrom="paragraph">
+              <wp:posOffset>35430</wp:posOffset>
+            </wp:positionV>
+            <wp:extent cx="2040294" cy="1437645"/>
+            <wp:effectExtent l="0" t="0" r="4445" b="0"/>
+            <wp:wrapSquare wrapText="bothSides"/>
+            <wp:docPr id="1018799392" name="Picture 1"/>
+            <wp:cNvGraphicFramePr>
+              <a:graphicFrameLocks xmlns:a="http://schemas.openxmlformats.org/drawingml/2006/main" noChangeAspect="1"/>
+            </wp:cNvGraphicFramePr>
+            <a:graphic xmlns:a="http://schemas.openxmlformats.org/drawingml/2006/main">
+              <a:graphicData uri="http://schemas.openxmlformats.org/drawingml/2006/picture">
+                <pic:pic xmlns:pic="http://schemas.openxmlformats.org/drawingml/2006/picture">
+                  <pic:nvPicPr>
+                    <pic:cNvPr id="0" name="Picture 1"/>
+                    <pic:cNvPicPr>
+                      <a:picLocks noChangeAspect="1" noChangeArrowheads="1"/>
+                    </pic:cNvPicPr>
+                  </pic:nvPicPr>
+                  <pic:blipFill>
+                    <a:blip r:embed="rId8">
+                      <a:clrChange>
+                        <a:clrFrom>
+                          <a:srgbClr val="000000">
+                            <a:alpha val="0"/>
+                          </a:srgbClr>
+                        </a:clrFrom>
+                        <a:clrTo>
+                          <a:srgbClr val="000000">
+                            <a:alpha val="0"/>
+                          </a:srgbClr>
+                        </a:clrTo>
+                      </a:clrChange>
+                      <a:extLst>
+                        <a:ext uri="{28A0092B-C50C-407E-A947-70E740481C1C}">
+                          <a14:useLocalDpi xmlns:a14="http://schemas.microsoft.com/office/drawing/2010/main" val="0"/>
+                        </a:ext>
+                      </a:extLst>
+                    </a:blip>
+                    <a:srcRect/>
+                    <a:stretch>
+                      <a:fillRect/>
+                    </a:stretch>
+                  </pic:blipFill>
+                  <pic:spPr bwMode="auto">
+                    <a:xfrm>
+                      <a:off x="0" y="0"/>
+                      <a:ext cx="2040294" cy="1437645"/>
+                    </a:xfrm>
+                    <a:prstGeom prst="rect">
+                      <a:avLst/>
+                    </a:prstGeom>
+                    <a:noFill/>
+                    <a:ln>
+                      <a:noFill/>
+                    </a:ln>
+                  </pic:spPr>
+                </pic:pic>
+              </a:graphicData>
+            </a:graphic>
+            <wp14:sizeRelH relativeFrom="page">
+              <wp14:pctWidth>0</wp14:pctWidth>
+            </wp14:sizeRelH>
+            <wp14:sizeRelV relativeFrom="page">
+              <wp14:pctHeight>0</wp14:pctHeight>
+            </wp14:sizeRelV>
+          </wp:anchor>
+        </w:drawing>
+      </w:r>
     </w:p>
     <w:p>
       <w:pPr>
@@ -1410,8 +1178,12 @@
     </w:p>
     <w:p>
       <w:pPr>
-        <w:pStyle w:val="Heading1"/>
-        <w:rPr>
+        <w:spacing w:before="0" w:after="0"/>
+        <w:ind w:firstLine="0"/>
+        <w:jc w:val="left"/>
+        <w:rPr>
+          <w:b/>
+          <w:color w:val="000000"/>
           <w:sz w:val="26"/>
           <w:szCs w:val="26"/>
         </w:rPr>
@@ -1421,27 +1193,52 @@
           <w:sz w:val="26"/>
           <w:szCs w:val="26"/>
         </w:rPr>
-        <w:t>Q</w:t>
-      </w:r>
-      <w:r>
+        <w:br w:type="page"/>
+      </w:r>
+    </w:p>
+    <w:p>
+      <w:pPr>
+        <w:pStyle w:val="Heading1"/>
         <w:rPr>
           <w:sz w:val="26"/>
           <w:szCs w:val="26"/>
         </w:rPr>
-        <w:t>3</w:t>
-      </w:r>
-      <w:r>
+      </w:pPr>
+    </w:p>
+    <w:p>
+      <w:pPr>
+        <w:pStyle w:val="Heading1"/>
         <w:rPr>
           <w:sz w:val="26"/>
           <w:szCs w:val="26"/>
         </w:rPr>
-        <w:t xml:space="preserve">.  </w:t>
-      </w:r>
+      </w:pPr>
       <w:r>
         <w:rPr>
           <w:sz w:val="26"/>
           <w:szCs w:val="26"/>
         </w:rPr>
+        <w:t>Q</w:t>
+      </w:r>
+      <w:r>
+        <w:rPr>
+          <w:sz w:val="26"/>
+          <w:szCs w:val="26"/>
+        </w:rPr>
+        <w:t>3</w:t>
+      </w:r>
+      <w:r>
+        <w:rPr>
+          <w:sz w:val="26"/>
+          <w:szCs w:val="26"/>
+        </w:rPr>
+        <w:t xml:space="preserve">.  </w:t>
+      </w:r>
+      <w:r>
+        <w:rPr>
+          <w:sz w:val="26"/>
+          <w:szCs w:val="26"/>
+        </w:rPr>
         <w:t>Binary Tree Upside Down</w:t>
       </w:r>
     </w:p>
@@ -1466,11 +1263,10 @@
         <w:rPr>
           <w:noProof/>
         </w:rPr>
-        <w:lastRenderedPageBreak/>
         <mc:AlternateContent>
           <mc:Choice Requires="wps">
             <w:drawing>
-              <wp:anchor distT="45720" distB="45720" distL="114300" distR="114300" simplePos="0" relativeHeight="251685888" behindDoc="0" locked="0" layoutInCell="1" allowOverlap="1" wp14:anchorId="0A1DA778" wp14:editId="78BB8D41">
+              <wp:anchor distT="45720" distB="45720" distL="114300" distR="114300" simplePos="0" relativeHeight="251685888" behindDoc="0" locked="0" layoutInCell="1" allowOverlap="1" wp14:anchorId="0A1DA778" wp14:editId="581C22C7">
                 <wp:simplePos x="0" y="0"/>
                 <wp:positionH relativeFrom="margin">
                   <wp:align>left</wp:align>
@@ -1478,8 +1274,8 @@
                 <wp:positionV relativeFrom="paragraph">
                   <wp:posOffset>182880</wp:posOffset>
                 </wp:positionV>
-                <wp:extent cx="5204460" cy="1404620"/>
-                <wp:effectExtent l="0" t="0" r="15240" b="13335"/>
+                <wp:extent cx="5853430" cy="2487930"/>
+                <wp:effectExtent l="0" t="0" r="13970" b="13970"/>
                 <wp:wrapSquare wrapText="bothSides"/>
                 <wp:docPr id="665407602" name="Text Box 2"/>
                 <wp:cNvGraphicFramePr>
@@ -1494,7 +1290,7 @@
                       <wps:spPr bwMode="auto">
                         <a:xfrm>
                           <a:off x="0" y="0"/>
-                          <a:ext cx="5204460" cy="1404620"/>
+                          <a:ext cx="5853948" cy="2487930"/>
                         </a:xfrm>
                         <a:prstGeom prst="rect">
                           <a:avLst/>
@@ -1539,6 +1335,33 @@
                             <w:r>
                               <w:t>: [1,2,3,4,5]</w:t>
                             </w:r>
+                            <w:r>
+                              <w:tab/>
+                            </w:r>
+                            <w:proofErr w:type="gramStart"/>
+                            <w:r>
+                              <w:tab/>
+                              <w:t xml:space="preserve">  </w:t>
+                            </w:r>
+                            <w:r>
+                              <w:tab/>
+                            </w:r>
+                            <w:proofErr w:type="gramEnd"/>
+                            <w:r>
+                              <w:tab/>
+                            </w:r>
+                            <w:r>
+                              <w:tab/>
+                              <w:t xml:space="preserve">  </w:t>
+                            </w:r>
+                            <w:r>
+                              <w:t>Output: [4,5,2,null,null,3,1]</w:t>
+                            </w:r>
+                          </w:p>
+                          <w:p>
+                            <w:pPr>
+                              <w:spacing w:before="0" w:after="0"/>
+                            </w:pPr>
                           </w:p>
                           <w:p>
                             <w:pPr>
@@ -1550,9 +1373,9 @@
                                 <w14:ligatures w14:val="standardContextual"/>
                               </w:rPr>
                               <w:drawing>
-                                <wp:inline distT="0" distB="0" distL="0" distR="0" wp14:anchorId="200FE11A" wp14:editId="3E86498E">
-                                  <wp:extent cx="1443990" cy="1254853"/>
-                                  <wp:effectExtent l="0" t="0" r="3810" b="2540"/>
+                                <wp:inline distT="0" distB="0" distL="0" distR="0" wp14:anchorId="200FE11A" wp14:editId="77A9E8F9">
+                                  <wp:extent cx="1679510" cy="1459524"/>
+                                  <wp:effectExtent l="0" t="0" r="0" b="1270"/>
                                   <wp:docPr id="1763618234" name="Picture 1" descr="A diagram of a number&#10;&#10;Description automatically generated"/>
                                   <wp:cNvGraphicFramePr>
                                     <a:graphicFrameLocks xmlns:a="http://schemas.openxmlformats.org/drawingml/2006/main" noChangeAspect="1"/>
@@ -1573,7 +1396,7 @@
                                         <pic:spPr>
                                           <a:xfrm>
                                             <a:off x="0" y="0"/>
-                                            <a:ext cx="1450921" cy="1260876"/>
+                                            <a:ext cx="1709900" cy="1485934"/>
                                           </a:xfrm>
                                           <a:prstGeom prst="rect">
                                             <a:avLst/>
@@ -1590,68 +1413,11 @@
                             <w:pPr>
                               <w:spacing w:before="0" w:after="0"/>
                             </w:pPr>
-                            <w:r>
-                              <w:t>Output: [4,5,</w:t>
-                            </w:r>
-                            <w:proofErr w:type="gramStart"/>
-                            <w:r>
-                              <w:t>2,null</w:t>
-                            </w:r>
-                            <w:proofErr w:type="gramEnd"/>
-                            <w:r>
-                              <w:t>,null,3,1]</w:t>
-                            </w:r>
-                          </w:p>
-                          <w:p>
-                            <w:pPr>
-                              <w:spacing w:before="0" w:after="0"/>
-                            </w:pPr>
-                            <w:r>
-                              <w:rPr>
-                                <w:noProof/>
-                                <w14:ligatures w14:val="standardContextual"/>
-                              </w:rPr>
-                              <w:drawing>
-                                <wp:inline distT="0" distB="0" distL="0" distR="0" wp14:anchorId="122F8F52" wp14:editId="023EE3EF">
-                                  <wp:extent cx="2091690" cy="1573609"/>
-                                  <wp:effectExtent l="0" t="0" r="3810" b="7620"/>
-                                  <wp:docPr id="500104951" name="Picture 1" descr="A diagram of a diagram&#10;&#10;Description automatically generated"/>
-                                  <wp:cNvGraphicFramePr>
-                                    <a:graphicFrameLocks xmlns:a="http://schemas.openxmlformats.org/drawingml/2006/main" noChangeAspect="1"/>
-                                  </wp:cNvGraphicFramePr>
-                                  <a:graphic xmlns:a="http://schemas.openxmlformats.org/drawingml/2006/main">
-                                    <a:graphicData uri="http://schemas.openxmlformats.org/drawingml/2006/picture">
-                                      <pic:pic xmlns:pic="http://schemas.openxmlformats.org/drawingml/2006/picture">
-                                        <pic:nvPicPr>
-                                          <pic:cNvPr id="500104951" name="Picture 1" descr="A diagram of a diagram&#10;&#10;Description automatically generated"/>
-                                          <pic:cNvPicPr/>
-                                        </pic:nvPicPr>
-                                        <pic:blipFill>
-                                          <a:blip r:embed="rId10"/>
-                                          <a:stretch>
-                                            <a:fillRect/>
-                                          </a:stretch>
-                                        </pic:blipFill>
-                                        <pic:spPr>
-                                          <a:xfrm>
-                                            <a:off x="0" y="0"/>
-                                            <a:ext cx="2112943" cy="1589598"/>
-                                          </a:xfrm>
-                                          <a:prstGeom prst="rect">
-                                            <a:avLst/>
-                                          </a:prstGeom>
-                                        </pic:spPr>
-                                      </pic:pic>
-                                    </a:graphicData>
-                                  </a:graphic>
-                                </wp:inline>
-                              </w:drawing>
-                            </w:r>
                           </w:p>
                         </w:txbxContent>
                       </wps:txbx>
                       <wps:bodyPr rot="0" vert="horz" wrap="square" lIns="91440" tIns="45720" rIns="91440" bIns="45720" anchor="t" anchorCtr="0">
-                        <a:spAutoFit/>
+                        <a:noAutofit/>
                       </wps:bodyPr>
                     </wps:wsp>
                   </a:graphicData>
@@ -1660,15 +1426,15 @@
                   <wp14:pctWidth>0</wp14:pctWidth>
                 </wp14:sizeRelH>
                 <wp14:sizeRelV relativeFrom="margin">
-                  <wp14:pctHeight>20000</wp14:pctHeight>
+                  <wp14:pctHeight>0</wp14:pctHeight>
                 </wp14:sizeRelV>
               </wp:anchor>
             </w:drawing>
           </mc:Choice>
           <mc:Fallback>
             <w:pict>
-              <v:shape w14:anchorId="0A1DA778" id="_x0000_s1028" type="#_x0000_t202" style="position:absolute;left:0;text-align:left;margin-left:0;margin-top:14.4pt;width:409.8pt;height:110.6pt;z-index:251685888;visibility:visible;mso-wrap-style:square;mso-width-percent:0;mso-height-percent:200;mso-wrap-distance-left:9pt;mso-wrap-distance-top:3.6pt;mso-wrap-distance-right:9pt;mso-wrap-distance-bottom:3.6pt;mso-position-horizontal:left;mso-position-horizontal-relative:margin;mso-position-vertical:absolute;mso-position-vertical-relative:text;mso-width-percent:0;mso-height-percent:200;mso-width-relative:margin;mso-height-relative:margin;v-text-anchor:top" o:gfxdata="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">
-                <v:textbox style="mso-fit-shape-to-text:t">
+              <v:shape w14:anchorId="0A1DA778" id="_x0000_s1028" type="#_x0000_t202" style="position:absolute;left:0;text-align:left;margin-left:0;margin-top:14.4pt;width:460.9pt;height:195.9pt;z-index:251685888;visibility:visible;mso-wrap-style:square;mso-width-percent:0;mso-height-percent:0;mso-wrap-distance-left:9pt;mso-wrap-distance-top:3.6pt;mso-wrap-distance-right:9pt;mso-wrap-distance-bottom:3.6pt;mso-position-horizontal:left;mso-position-horizontal-relative:margin;mso-position-vertical:absolute;mso-position-vertical-relative:text;mso-width-percent:0;mso-height-percent:0;mso-width-relative:margin;mso-height-relative:margin;v-text-anchor:top" o:gfxdata="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">
+                <v:textbox>
                   <w:txbxContent>
                     <w:p>
                       <w:pPr>
@@ -1696,6 +1462,33 @@
                       <w:r>
                         <w:t>: [1,2,3,4,5]</w:t>
                       </w:r>
+                      <w:r>
+                        <w:tab/>
+                      </w:r>
+                      <w:proofErr w:type="gramStart"/>
+                      <w:r>
+                        <w:tab/>
+                        <w:t xml:space="preserve">  </w:t>
+                      </w:r>
+                      <w:r>
+                        <w:tab/>
+                      </w:r>
+                      <w:proofErr w:type="gramEnd"/>
+                      <w:r>
+                        <w:tab/>
+                      </w:r>
+                      <w:r>
+                        <w:tab/>
+                        <w:t xml:space="preserve">  </w:t>
+                      </w:r>
+                      <w:r>
+                        <w:t>Output: [4,5,2,null,null,3,1]</w:t>
+                      </w:r>
+                    </w:p>
+                    <w:p>
+                      <w:pPr>
+                        <w:spacing w:before="0" w:after="0"/>
+                      </w:pPr>
                     </w:p>
                     <w:p>
                       <w:pPr>
@@ -1707,9 +1500,9 @@
                           <w14:ligatures w14:val="standardContextual"/>
                         </w:rPr>
                         <w:drawing>
-                          <wp:inline distT="0" distB="0" distL="0" distR="0" wp14:anchorId="200FE11A" wp14:editId="3E86498E">
-                            <wp:extent cx="1443990" cy="1254853"/>
-                            <wp:effectExtent l="0" t="0" r="3810" b="2540"/>
+                          <wp:inline distT="0" distB="0" distL="0" distR="0" wp14:anchorId="200FE11A" wp14:editId="77A9E8F9">
+                            <wp:extent cx="1679510" cy="1459524"/>
+                            <wp:effectExtent l="0" t="0" r="0" b="1270"/>
                             <wp:docPr id="1763618234" name="Picture 1" descr="A diagram of a number&#10;&#10;Description automatically generated"/>
                             <wp:cNvGraphicFramePr>
                               <a:graphicFrameLocks xmlns:a="http://schemas.openxmlformats.org/drawingml/2006/main" noChangeAspect="1"/>
@@ -1730,7 +1523,7 @@
                                   <pic:spPr>
                                     <a:xfrm>
                                       <a:off x="0" y="0"/>
-                                      <a:ext cx="1450921" cy="1260876"/>
+                                      <a:ext cx="1709900" cy="1485934"/>
                                     </a:xfrm>
                                     <a:prstGeom prst="rect">
                                       <a:avLst/>
@@ -1747,63 +1540,6 @@
                       <w:pPr>
                         <w:spacing w:before="0" w:after="0"/>
                       </w:pPr>
-                      <w:r>
-                        <w:t>Output: [4,5,</w:t>
-                      </w:r>
-                      <w:proofErr w:type="gramStart"/>
-                      <w:r>
-                        <w:t>2,null</w:t>
-                      </w:r>
-                      <w:proofErr w:type="gramEnd"/>
-                      <w:r>
-                        <w:t>,null,3,1]</w:t>
-                      </w:r>
-                    </w:p>
-                    <w:p>
-                      <w:pPr>
-                        <w:spacing w:before="0" w:after="0"/>
-                      </w:pPr>
-                      <w:r>
-                        <w:rPr>
-                          <w:noProof/>
-                          <w14:ligatures w14:val="standardContextual"/>
-                        </w:rPr>
-                        <w:drawing>
-                          <wp:inline distT="0" distB="0" distL="0" distR="0" wp14:anchorId="122F8F52" wp14:editId="023EE3EF">
-                            <wp:extent cx="2091690" cy="1573609"/>
-                            <wp:effectExtent l="0" t="0" r="3810" b="7620"/>
-                            <wp:docPr id="500104951" name="Picture 1" descr="A diagram of a diagram&#10;&#10;Description automatically generated"/>
-                            <wp:cNvGraphicFramePr>
-                              <a:graphicFrameLocks xmlns:a="http://schemas.openxmlformats.org/drawingml/2006/main" noChangeAspect="1"/>
-                            </wp:cNvGraphicFramePr>
-                            <a:graphic xmlns:a="http://schemas.openxmlformats.org/drawingml/2006/main">
-                              <a:graphicData uri="http://schemas.openxmlformats.org/drawingml/2006/picture">
-                                <pic:pic xmlns:pic="http://schemas.openxmlformats.org/drawingml/2006/picture">
-                                  <pic:nvPicPr>
-                                    <pic:cNvPr id="500104951" name="Picture 1" descr="A diagram of a diagram&#10;&#10;Description automatically generated"/>
-                                    <pic:cNvPicPr/>
-                                  </pic:nvPicPr>
-                                  <pic:blipFill>
-                                    <a:blip r:embed="rId10"/>
-                                    <a:stretch>
-                                      <a:fillRect/>
-                                    </a:stretch>
-                                  </pic:blipFill>
-                                  <pic:spPr>
-                                    <a:xfrm>
-                                      <a:off x="0" y="0"/>
-                                      <a:ext cx="2112943" cy="1589598"/>
-                                    </a:xfrm>
-                                    <a:prstGeom prst="rect">
-                                      <a:avLst/>
-                                    </a:prstGeom>
-                                  </pic:spPr>
-                                </pic:pic>
-                              </a:graphicData>
-                            </a:graphic>
-                          </wp:inline>
-                        </w:drawing>
-                      </w:r>
                     </w:p>
                   </w:txbxContent>
                 </v:textbox>
@@ -1838,6 +1574,67 @@
           <w:tab w:val="left" w:pos="8613"/>
         </w:tabs>
       </w:pPr>
+      <w:r>
+        <w:rPr>
+          <w:noProof/>
+          <w14:ligatures w14:val="standardContextual"/>
+        </w:rPr>
+        <w:drawing>
+          <wp:anchor distT="0" distB="0" distL="114300" distR="114300" simplePos="0" relativeHeight="251688960" behindDoc="0" locked="0" layoutInCell="1" allowOverlap="1" wp14:anchorId="6E052FCB" wp14:editId="6DA4C4E3">
+            <wp:simplePos x="0" y="0"/>
+            <wp:positionH relativeFrom="column">
+              <wp:posOffset>2903752</wp:posOffset>
+            </wp:positionH>
+            <wp:positionV relativeFrom="paragraph">
+              <wp:posOffset>17119</wp:posOffset>
+            </wp:positionV>
+            <wp:extent cx="2022337" cy="1521434"/>
+            <wp:effectExtent l="0" t="0" r="0" b="3175"/>
+            <wp:wrapNone/>
+            <wp:docPr id="500104951" name="Picture 1" descr="A diagram of a diagram&#10;&#10;Description automatically generated"/>
+            <wp:cNvGraphicFramePr>
+              <a:graphicFrameLocks xmlns:a="http://schemas.openxmlformats.org/drawingml/2006/main" noChangeAspect="1"/>
+            </wp:cNvGraphicFramePr>
+            <a:graphic xmlns:a="http://schemas.openxmlformats.org/drawingml/2006/main">
+              <a:graphicData uri="http://schemas.openxmlformats.org/drawingml/2006/picture">
+                <pic:pic xmlns:pic="http://schemas.openxmlformats.org/drawingml/2006/picture">
+                  <pic:nvPicPr>
+                    <pic:cNvPr id="500104951" name="Picture 1" descr="A diagram of a diagram&#10;&#10;Description automatically generated"/>
+                    <pic:cNvPicPr/>
+                  </pic:nvPicPr>
+                  <pic:blipFill>
+                    <a:blip r:embed="rId10">
+                      <a:extLst>
+                        <a:ext uri="{28A0092B-C50C-407E-A947-70E740481C1C}">
+                          <a14:useLocalDpi xmlns:a14="http://schemas.microsoft.com/office/drawing/2010/main" val="0"/>
+                        </a:ext>
+                      </a:extLst>
+                    </a:blip>
+                    <a:stretch>
+                      <a:fillRect/>
+                    </a:stretch>
+                  </pic:blipFill>
+                  <pic:spPr>
+                    <a:xfrm>
+                      <a:off x="0" y="0"/>
+                      <a:ext cx="2022337" cy="1521434"/>
+                    </a:xfrm>
+                    <a:prstGeom prst="rect">
+                      <a:avLst/>
+                    </a:prstGeom>
+                  </pic:spPr>
+                </pic:pic>
+              </a:graphicData>
+            </a:graphic>
+            <wp14:sizeRelH relativeFrom="page">
+              <wp14:pctWidth>0</wp14:pctWidth>
+            </wp14:sizeRelH>
+            <wp14:sizeRelV relativeFrom="page">
+              <wp14:pctHeight>0</wp14:pctHeight>
+            </wp14:sizeRelV>
+          </wp:anchor>
+        </w:drawing>
+      </w:r>
     </w:p>
     <w:p>
       <w:pPr>
@@ -1860,7 +1657,6 @@
       </w:pPr>
     </w:p>
     <w:p/>
-    <w:p/>
     <w:p>
       <w:pPr>
         <w:pStyle w:val="Heading1"/>
@@ -1869,95 +1665,56 @@
           <w:szCs w:val="26"/>
         </w:rPr>
       </w:pPr>
+      <w:r>
+        <w:rPr>
+          <w:sz w:val="26"/>
+          <w:szCs w:val="26"/>
+        </w:rPr>
+        <w:t>Q</w:t>
+      </w:r>
+      <w:r>
+        <w:rPr>
+          <w:sz w:val="26"/>
+          <w:szCs w:val="26"/>
+        </w:rPr>
+        <w:t>4</w:t>
+      </w:r>
+      <w:r>
+        <w:rPr>
+          <w:sz w:val="26"/>
+          <w:szCs w:val="26"/>
+        </w:rPr>
+        <w:t xml:space="preserve">. </w:t>
+      </w:r>
+      <w:r>
+        <w:rPr>
+          <w:sz w:val="26"/>
+          <w:szCs w:val="26"/>
+        </w:rPr>
+        <w:t>Delete Node in a BST</w:t>
+      </w:r>
     </w:p>
     <w:p>
       <w:pPr>
-        <w:pStyle w:val="Heading1"/>
-        <w:rPr>
-          <w:sz w:val="26"/>
-          <w:szCs w:val="26"/>
-        </w:rPr>
-      </w:pPr>
-    </w:p>
-    <w:p>
-      <w:pPr>
-        <w:pStyle w:val="Heading1"/>
-        <w:rPr>
-          <w:sz w:val="26"/>
-          <w:szCs w:val="26"/>
-        </w:rPr>
-      </w:pPr>
-    </w:p>
-    <w:p>
-      <w:pPr>
-        <w:pStyle w:val="Heading1"/>
-        <w:rPr>
-          <w:sz w:val="26"/>
-          <w:szCs w:val="26"/>
-        </w:rPr>
-      </w:pPr>
-    </w:p>
-    <w:p>
-      <w:pPr>
-        <w:pStyle w:val="Heading1"/>
-        <w:rPr>
-          <w:sz w:val="26"/>
-          <w:szCs w:val="26"/>
-        </w:rPr>
-      </w:pPr>
-      <w:r>
-        <w:rPr>
-          <w:sz w:val="26"/>
-          <w:szCs w:val="26"/>
-        </w:rPr>
-        <w:t>Q</w:t>
-      </w:r>
-      <w:r>
-        <w:rPr>
-          <w:sz w:val="26"/>
-          <w:szCs w:val="26"/>
-        </w:rPr>
-        <w:t>4</w:t>
-      </w:r>
-      <w:proofErr w:type="gramStart"/>
-      <w:r>
-        <w:rPr>
-          <w:sz w:val="26"/>
-          <w:szCs w:val="26"/>
-        </w:rPr>
-        <w:t xml:space="preserve">. </w:t>
-      </w:r>
-      <w:proofErr w:type="gramEnd"/>
-      <w:r>
-        <w:rPr>
-          <w:sz w:val="26"/>
-          <w:szCs w:val="26"/>
-        </w:rPr>
-        <w:t>Delete Node in a BST</w:t>
-      </w:r>
-    </w:p>
-    <w:p>
-      <w:pPr>
         <w:ind w:firstLine="0"/>
       </w:pPr>
       <w:r>
         <w:rPr>
           <w:noProof/>
         </w:rPr>
-        <w:lastRenderedPageBreak/>
         <mc:AlternateContent>
           <mc:Choice Requires="wps">
             <w:drawing>
-              <wp:anchor distT="45720" distB="45720" distL="114300" distR="114300" simplePos="0" relativeHeight="251687936" behindDoc="0" locked="0" layoutInCell="1" allowOverlap="1" wp14:anchorId="236C4864" wp14:editId="79BB068C">
+              <wp:anchor distT="45720" distB="45720" distL="114300" distR="114300" simplePos="0" relativeHeight="251687936" behindDoc="0" locked="0" layoutInCell="1" allowOverlap="1" wp14:anchorId="236C4864" wp14:editId="4BCF8E4B">
                 <wp:simplePos x="0" y="0"/>
                 <wp:positionH relativeFrom="column">
-                  <wp:posOffset>-148590</wp:posOffset>
+                  <wp:posOffset>-23495</wp:posOffset>
                 </wp:positionH>
                 <wp:positionV relativeFrom="paragraph">
-                  <wp:posOffset>299720</wp:posOffset>
+                  <wp:posOffset>187830</wp:posOffset>
                 </wp:positionV>
                 <wp:extent cx="5878830" cy="1404620"/>
-                <wp:effectExtent l="0" t="0" r="26670" b="13335"/>
+                <wp:effectExtent l="0" t="0" r="13970" b="10795"/>
                 <wp:wrapSquare wrapText="bothSides"/>
                 <wp:docPr id="698070573" name="Text Box 2"/>
                 <wp:cNvGraphicFramePr>
@@ -1999,15 +1756,7 @@
                               <w:t>G</w:t>
                             </w:r>
                             <w:r>
-                              <w:t>iven a root node reference of a BST and a key, delete the node with the given key in the BST</w:t>
-                            </w:r>
-                            <w:proofErr w:type="gramStart"/>
-                            <w:r>
-                              <w:t xml:space="preserve">. </w:t>
-                            </w:r>
-                            <w:proofErr w:type="gramEnd"/>
-                            <w:r>
-                              <w:t xml:space="preserve">Return the </w:t>
+                              <w:t xml:space="preserve">iven a root node reference of a BST and a key, delete the node with the given key in the BST. Return the </w:t>
                             </w:r>
                             <w:r>
                               <w:rPr>
@@ -2068,12 +1817,16 @@
                           <w:p>
                             <w:pPr>
                               <w:spacing w:before="0" w:after="0"/>
-                            </w:pPr>
-                            <w:r>
+                              <w:jc w:val="center"/>
+                            </w:pPr>
+                            <w:r>
+                              <w:rPr>
+                                <w:noProof/>
+                              </w:rPr>
                               <w:drawing>
-                                <wp:inline distT="0" distB="0" distL="0" distR="0" wp14:anchorId="77D721FA" wp14:editId="7D1579E7">
-                                  <wp:extent cx="5139690" cy="1523365"/>
-                                  <wp:effectExtent l="0" t="0" r="3810" b="635"/>
+                                <wp:inline distT="0" distB="0" distL="0" distR="0" wp14:anchorId="77D721FA" wp14:editId="0058B8D0">
+                                  <wp:extent cx="3290596" cy="975308"/>
+                                  <wp:effectExtent l="0" t="0" r="0" b="3175"/>
                                   <wp:docPr id="271274369" name="Picture 271274369" descr="A diagram of a diagram&#10;&#10;Description automatically generated"/>
                                   <wp:cNvGraphicFramePr>
                                     <a:graphicFrameLocks xmlns:a="http://schemas.openxmlformats.org/drawingml/2006/main" noChangeAspect="1"/>
@@ -2094,7 +1847,7 @@
                                         <pic:spPr>
                                           <a:xfrm>
                                             <a:off x="0" y="0"/>
-                                            <a:ext cx="5139690" cy="1523365"/>
+                                            <a:ext cx="3418570" cy="1013239"/>
                                           </a:xfrm>
                                           <a:prstGeom prst="rect">
                                             <a:avLst/>
@@ -2111,92 +1864,98 @@
                             <w:pPr>
                               <w:spacing w:before="0" w:after="0"/>
                             </w:pPr>
+                          </w:p>
+                          <w:p>
+                            <w:pPr>
+                              <w:spacing w:before="0" w:after="0"/>
+                            </w:pPr>
                             <w:r>
                               <w:t xml:space="preserve">Input: </w:t>
                             </w:r>
                             <w:r>
                               <w:t>root = [5, 3 ,6, 2, 4, null, 7], key = 3</w:t>
                             </w:r>
+                            <w:r>
+                              <w:t xml:space="preserve">, </w:t>
+                            </w:r>
+                            <w:r>
+                              <w:t xml:space="preserve">Output: </w:t>
+                            </w:r>
+                            <w:r>
+                              <w:t>[5, 4, 6, 2, null, null, 7]</w:t>
+                            </w:r>
                           </w:p>
                           <w:p>
                             <w:pPr>
                               <w:spacing w:before="0" w:after="0"/>
                             </w:pPr>
                             <w:r>
-                              <w:t xml:space="preserve">Output: </w:t>
-                            </w:r>
-                            <w:r>
-                              <w:t>[5, 4, 6, 2, null, null, 7]</w:t>
+                              <w:t xml:space="preserve">Explanation: </w:t>
+                            </w:r>
+                            <w:r>
+                              <w:t xml:space="preserve">Given key to delete is 3. </w:t>
+                            </w:r>
+                            <w:proofErr w:type="gramStart"/>
+                            <w:r>
+                              <w:t>So</w:t>
+                            </w:r>
+                            <w:proofErr w:type="gramEnd"/>
+                            <w:r>
+                              <w:t xml:space="preserve"> we find the node with value 3 and delete it.</w:t>
+                            </w:r>
+                            <w:r>
+                              <w:t xml:space="preserve"> </w:t>
+                            </w:r>
+                            <w:r>
+                              <w:t>One valid answer is [5, 4, 6, 2, null, null, 7], shown in the above BST. Please notice that another valid answer is [5, 2, 6, null, 4, null, 7] and it’s also accepted.</w:t>
                             </w:r>
                           </w:p>
                           <w:p>
                             <w:pPr>
                               <w:spacing w:before="0" w:after="0"/>
                             </w:pPr>
-                            <w:r>
-                              <w:t xml:space="preserve">Explanation: </w:t>
-                            </w:r>
-                            <w:r>
-                              <w:t>Given key to delete is 3</w:t>
-                            </w:r>
-                            <w:proofErr w:type="gramStart"/>
-                            <w:r>
-                              <w:t>. So</w:t>
-                            </w:r>
-                            <w:proofErr w:type="gramEnd"/>
-                            <w:r>
-                              <w:t xml:space="preserve"> we find the node with value 3 and delete it.</w:t>
-                            </w:r>
                           </w:p>
                           <w:p>
                             <w:pPr>
                               <w:spacing w:before="0" w:after="0"/>
                             </w:pPr>
                             <w:r>
-                              <w:t>One valid answer is [5, 4, 6, 2, null, null, 7], shown in the above BST</w:t>
-                            </w:r>
-                            <w:proofErr w:type="gramStart"/>
-                            <w:r>
-                              <w:t xml:space="preserve">. </w:t>
-                            </w:r>
-                            <w:proofErr w:type="gramEnd"/>
-                            <w:r>
-                              <w:t>Please notice that another valid answer is [5, 2, 6, null, 4, null, 7] and it’s also accepted.</w:t>
+                              <w:t>Example 2: root = [], key = 0</w:t>
+                            </w:r>
+                            <w:r>
+                              <w:t xml:space="preserve"> </w:t>
+                            </w:r>
+                            <w:r>
+                              <w:t>Output: []</w:t>
                             </w:r>
                           </w:p>
                           <w:p>
                             <w:pPr>
                               <w:spacing w:before="0" w:after="0"/>
                             </w:pPr>
-                            <w:r>
-                              <w:t>Example 2: root = [], key = 0</w:t>
-                            </w:r>
                           </w:p>
                           <w:p>
                             <w:pPr>
                               <w:spacing w:before="0" w:after="0"/>
                             </w:pPr>
                             <w:r>
-                              <w:t>Output: []</w:t>
-                            </w:r>
-                          </w:p>
-                          <w:p>
-                            <w:pPr>
+                              <w:t>Constraints:</w:t>
+                            </w:r>
+                            <w:r>
+                              <w:t xml:space="preserve"> </w:t>
+                            </w:r>
+                          </w:p>
+                          <w:p>
+                            <w:pPr>
+                              <w:pStyle w:val="ListParagraph"/>
+                              <w:numPr>
+                                <w:ilvl w:val="0"/>
+                                <w:numId w:val="2"/>
+                              </w:numPr>
                               <w:spacing w:before="0" w:after="0"/>
                             </w:pPr>
                             <w:r>
-                              <w:t>Constraints:</w:t>
-                            </w:r>
-                          </w:p>
-                          <w:p>
-                            <w:pPr>
-                              <w:spacing w:before="0" w:after="0"/>
-                            </w:pPr>
-                            <w:r>
-                              <w:t xml:space="preserve">The number of nodes in the tree is in the range [0, </w:t>
-                            </w:r>
-                            <w:r>
-                              <w:t>10</w:t>
+                              <w:t>The number of nodes in the tree is in the range [0, 10</w:t>
                             </w:r>
                             <w:r>
                               <w:rPr>
@@ -2210,6 +1969,11 @@
                           </w:p>
                           <w:p>
                             <w:pPr>
+                              <w:pStyle w:val="ListParagraph"/>
+                              <w:numPr>
+                                <w:ilvl w:val="0"/>
+                                <w:numId w:val="2"/>
+                              </w:numPr>
                               <w:spacing w:before="0" w:after="0"/>
                             </w:pPr>
                             <w:r>
@@ -2233,10 +1997,7 @@
                             </w:r>
                             <w:proofErr w:type="spellEnd"/>
                             <w:r>
-                              <w:t xml:space="preserve"> &lt;= </w:t>
-                            </w:r>
-                            <w:r>
-                              <w:t>10</w:t>
+                              <w:t xml:space="preserve"> &lt;= 10</w:t>
                             </w:r>
                             <w:r>
                               <w:rPr>
@@ -2244,44 +2005,20 @@
                               </w:rPr>
                               <w:t>5</w:t>
                             </w:r>
-                          </w:p>
-                          <w:p>
-                            <w:pPr>
-                              <w:spacing w:before="0" w:after="0"/>
-                            </w:pPr>
-                            <w:r>
-                              <w:t xml:space="preserve">Each node has a unique </w:t>
-                            </w:r>
-                            <w:proofErr w:type="gramStart"/>
-                            <w:r>
-                              <w:t>value</w:t>
-                            </w:r>
-                            <w:proofErr w:type="gramEnd"/>
-                          </w:p>
-                          <w:p>
-                            <w:pPr>
-                              <w:spacing w:before="0" w:after="0"/>
-                              <w:ind w:firstLine="0"/>
-                            </w:pPr>
-                            <w:r>
-                              <w:t xml:space="preserve">root is a valid binary search </w:t>
-                            </w:r>
-                            <w:proofErr w:type="gramStart"/>
-                            <w:r>
-                              <w:t>tree</w:t>
-                            </w:r>
-                            <w:proofErr w:type="gramEnd"/>
-                          </w:p>
-                          <w:p>
-                            <w:pPr>
-                              <w:spacing w:before="0" w:after="0"/>
-                              <w:ind w:firstLine="0"/>
-                            </w:pPr>
-                            <w:r>
-                              <w:t>-</w:t>
-                            </w:r>
-                            <w:r>
-                              <w:t>10</w:t>
+                            <w:r>
+                              <w:t xml:space="preserve"> and </w:t>
+                            </w:r>
+                            <w:r>
+                              <w:t>-10</w:t>
+                            </w:r>
+                            <w:r>
+                              <w:rPr>
+                                <w:vertAlign w:val="superscript"/>
+                              </w:rPr>
+                              <w:t xml:space="preserve">5 </w:t>
+                            </w:r>
+                            <w:r>
+                              <w:t>&lt;= key &lt;= 10</w:t>
                             </w:r>
                             <w:r>
                               <w:rPr>
@@ -2289,24 +2026,30 @@
                               </w:rPr>
                               <w:t>5</w:t>
                             </w:r>
-                            <w:r>
-                              <w:rPr>
-                                <w:vertAlign w:val="superscript"/>
-                              </w:rPr>
-                              <w:t xml:space="preserve"> </w:t>
-                            </w:r>
-                            <w:r>
-                              <w:t xml:space="preserve">&lt;= key &lt;= </w:t>
-                            </w:r>
-                            <w:r>
-                              <w:t>10</w:t>
-                            </w:r>
-                            <w:r>
-                              <w:rPr>
-                                <w:vertAlign w:val="superscript"/>
-                              </w:rPr>
-                              <w:t>5</w:t>
-                            </w:r>
+                          </w:p>
+                          <w:p>
+                            <w:pPr>
+                              <w:pStyle w:val="ListParagraph"/>
+                              <w:numPr>
+                                <w:ilvl w:val="0"/>
+                                <w:numId w:val="2"/>
+                              </w:numPr>
+                              <w:spacing w:before="0" w:after="0"/>
+                            </w:pPr>
+                            <w:r>
+                              <w:t>Each node has a unique value</w:t>
+                            </w:r>
+                            <w:r>
+                              <w:t xml:space="preserve"> and </w:t>
+                            </w:r>
+                            <w:r>
+                              <w:t xml:space="preserve">root is a valid binary search </w:t>
+                            </w:r>
+                            <w:proofErr w:type="gramStart"/>
+                            <w:r>
+                              <w:t>tree</w:t>
+                            </w:r>
+                            <w:proofErr w:type="gramEnd"/>
                           </w:p>
                         </w:txbxContent>
                       </wps:txbx>
@@ -2327,7 +2070,7 @@
           </mc:Choice>
           <mc:Fallback>
             <w:pict>
-              <v:shape w14:anchorId="236C4864" id="_x0000_s1029" type="#_x0000_t202" style="position:absolute;left:0;text-align:left;margin-left:-11.7pt;margin-top:23.6pt;width:462.9pt;height:110.6pt;z-index:251687936;visibility:visible;mso-wrap-style:square;mso-width-percent:0;mso-height-percent:200;mso-wrap-distance-left:9pt;mso-wrap-distance-top:3.6pt;mso-wrap-distance-right:9pt;mso-wrap-distance-bottom:3.6pt;mso-position-horizontal:absolute;mso-position-horizontal-relative:text;mso-position-vertical:absolute;mso-position-vertical-relative:text;mso-width-percent:0;mso-height-percent:200;mso-width-relative:margin;mso-height-relative:margin;v-text-anchor:top" o:gfxdata="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">
+              <v:shape w14:anchorId="236C4864" id="_x0000_s1029" type="#_x0000_t202" style="position:absolute;left:0;text-align:left;margin-left:-1.85pt;margin-top:14.8pt;width:462.9pt;height:110.6pt;z-index:251687936;visibility:visible;mso-wrap-style:square;mso-width-percent:0;mso-height-percent:200;mso-wrap-distance-left:9pt;mso-wrap-distance-top:3.6pt;mso-wrap-distance-right:9pt;mso-wrap-distance-bottom:3.6pt;mso-position-horizontal:absolute;mso-position-horizontal-relative:text;mso-position-vertical:absolute;mso-position-vertical-relative:text;mso-width-percent:0;mso-height-percent:200;mso-width-relative:margin;mso-height-relative:margin;v-text-anchor:top" o:gfxdata="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">
                 <v:textbox style="mso-fit-shape-to-text:t">
                   <w:txbxContent>
                     <w:p>
@@ -2338,15 +2081,7 @@
                         <w:t>G</w:t>
                       </w:r>
                       <w:r>
-                        <w:t>iven a root node reference of a BST and a key, delete the node with the given key in the BST</w:t>
-                      </w:r>
-                      <w:proofErr w:type="gramStart"/>
-                      <w:r>
-                        <w:t xml:space="preserve">. </w:t>
-                      </w:r>
-                      <w:proofErr w:type="gramEnd"/>
-                      <w:r>
-                        <w:t xml:space="preserve">Return the </w:t>
+                        <w:t xml:space="preserve">iven a root node reference of a BST and a key, delete the node with the given key in the BST. Return the </w:t>
                       </w:r>
                       <w:r>
                         <w:rPr>
@@ -2407,12 +2142,16 @@
                     <w:p>
                       <w:pPr>
                         <w:spacing w:before="0" w:after="0"/>
-                      </w:pPr>
-                      <w:r>
+                        <w:jc w:val="center"/>
+                      </w:pPr>
+                      <w:r>
+                        <w:rPr>
+                          <w:noProof/>
+                        </w:rPr>
                         <w:drawing>
-                          <wp:inline distT="0" distB="0" distL="0" distR="0" wp14:anchorId="77D721FA" wp14:editId="7D1579E7">
-                            <wp:extent cx="5139690" cy="1523365"/>
-                            <wp:effectExtent l="0" t="0" r="3810" b="635"/>
+                          <wp:inline distT="0" distB="0" distL="0" distR="0" wp14:anchorId="77D721FA" wp14:editId="0058B8D0">
+                            <wp:extent cx="3290596" cy="975308"/>
+                            <wp:effectExtent l="0" t="0" r="0" b="3175"/>
                             <wp:docPr id="271274369" name="Picture 271274369" descr="A diagram of a diagram&#10;&#10;Description automatically generated"/>
                             <wp:cNvGraphicFramePr>
                               <a:graphicFrameLocks xmlns:a="http://schemas.openxmlformats.org/drawingml/2006/main" noChangeAspect="1"/>
@@ -2433,7 +2172,7 @@
                                   <pic:spPr>
                                     <a:xfrm>
                                       <a:off x="0" y="0"/>
-                                      <a:ext cx="5139690" cy="1523365"/>
+                                      <a:ext cx="3418570" cy="1013239"/>
                                     </a:xfrm>
                                     <a:prstGeom prst="rect">
                                       <a:avLst/>
@@ -2450,92 +2189,98 @@
                       <w:pPr>
                         <w:spacing w:before="0" w:after="0"/>
                       </w:pPr>
+                    </w:p>
+                    <w:p>
+                      <w:pPr>
+                        <w:spacing w:before="0" w:after="0"/>
+                      </w:pPr>
                       <w:r>
                         <w:t xml:space="preserve">Input: </w:t>
                       </w:r>
                       <w:r>
                         <w:t>root = [5, 3 ,6, 2, 4, null, 7], key = 3</w:t>
                       </w:r>
+                      <w:r>
+                        <w:t xml:space="preserve">, </w:t>
+                      </w:r>
+                      <w:r>
+                        <w:t xml:space="preserve">Output: </w:t>
+                      </w:r>
+                      <w:r>
+                        <w:t>[5, 4, 6, 2, null, null, 7]</w:t>
+                      </w:r>
                     </w:p>
                     <w:p>
                       <w:pPr>
                         <w:spacing w:before="0" w:after="0"/>
                       </w:pPr>
                       <w:r>
-                        <w:t xml:space="preserve">Output: </w:t>
-                      </w:r>
-                      <w:r>
-                        <w:t>[5, 4, 6, 2, null, null, 7]</w:t>
+                        <w:t xml:space="preserve">Explanation: </w:t>
+                      </w:r>
+                      <w:r>
+                        <w:t xml:space="preserve">Given key to delete is 3. </w:t>
+                      </w:r>
+                      <w:proofErr w:type="gramStart"/>
+                      <w:r>
+                        <w:t>So</w:t>
+                      </w:r>
+                      <w:proofErr w:type="gramEnd"/>
+                      <w:r>
+                        <w:t xml:space="preserve"> we find the node with value 3 and delete it.</w:t>
+                      </w:r>
+                      <w:r>
+                        <w:t xml:space="preserve"> </w:t>
+                      </w:r>
+                      <w:r>
+                        <w:t>One valid answer is [5, 4, 6, 2, null, null, 7], shown in the above BST. Please notice that another valid answer is [5, 2, 6, null, 4, null, 7] and it’s also accepted.</w:t>
                       </w:r>
                     </w:p>
                     <w:p>
                       <w:pPr>
                         <w:spacing w:before="0" w:after="0"/>
                       </w:pPr>
-                      <w:r>
-                        <w:t xml:space="preserve">Explanation: </w:t>
-                      </w:r>
-                      <w:r>
-                        <w:t>Given key to delete is 3</w:t>
-                      </w:r>
-                      <w:proofErr w:type="gramStart"/>
-                      <w:r>
-                        <w:t>. So</w:t>
-                      </w:r>
-                      <w:proofErr w:type="gramEnd"/>
-                      <w:r>
-                        <w:t xml:space="preserve"> we find the node with value 3 and delete it.</w:t>
-                      </w:r>
                     </w:p>
                     <w:p>
                       <w:pPr>
                         <w:spacing w:before="0" w:after="0"/>
                       </w:pPr>
                       <w:r>
-                        <w:t>One valid answer is [5, 4, 6, 2, null, null, 7], shown in the above BST</w:t>
-                      </w:r>
-                      <w:proofErr w:type="gramStart"/>
-                      <w:r>
-                        <w:t xml:space="preserve">. </w:t>
-                      </w:r>
-                      <w:proofErr w:type="gramEnd"/>
-                      <w:r>
-                        <w:t>Please notice that another valid answer is [5, 2, 6, null, 4, null, 7] and it’s also accepted.</w:t>
+                        <w:t>Example 2: root = [], key = 0</w:t>
+                      </w:r>
+                      <w:r>
+                        <w:t xml:space="preserve"> </w:t>
+                      </w:r>
+                      <w:r>
+                        <w:t>Output: []</w:t>
                       </w:r>
                     </w:p>
                     <w:p>
                       <w:pPr>
                         <w:spacing w:before="0" w:after="0"/>
                       </w:pPr>
-                      <w:r>
-                        <w:t>Example 2: root = [], key = 0</w:t>
-                      </w:r>
                     </w:p>
                     <w:p>
                       <w:pPr>
                         <w:spacing w:before="0" w:after="0"/>
                       </w:pPr>
                       <w:r>
-                        <w:t>Output: []</w:t>
-                      </w:r>
-                    </w:p>
-                    <w:p>
-                      <w:pPr>
+                        <w:t>Constraints:</w:t>
+                      </w:r>
+                      <w:r>
+                        <w:t xml:space="preserve"> </w:t>
+                      </w:r>
+                    </w:p>
+                    <w:p>
+                      <w:pPr>
+                        <w:pStyle w:val="ListParagraph"/>
+                        <w:numPr>
+                          <w:ilvl w:val="0"/>
+                          <w:numId w:val="2"/>
+                        </w:numPr>
                         <w:spacing w:before="0" w:after="0"/>
                       </w:pPr>
                       <w:r>
-                        <w:t>Constraints:</w:t>
-                      </w:r>
-                    </w:p>
-                    <w:p>
-                      <w:pPr>
-                        <w:spacing w:before="0" w:after="0"/>
-                      </w:pPr>
-                      <w:r>
-                        <w:t xml:space="preserve">The number of nodes in the tree is in the range [0, </w:t>
-                      </w:r>
-                      <w:r>
-                        <w:t>10</w:t>
+                        <w:t>The number of nodes in the tree is in the range [0, 10</w:t>
                       </w:r>
                       <w:r>
                         <w:rPr>
@@ -2549,6 +2294,11 @@
                     </w:p>
                     <w:p>
                       <w:pPr>
+                        <w:pStyle w:val="ListParagraph"/>
+                        <w:numPr>
+                          <w:ilvl w:val="0"/>
+                          <w:numId w:val="2"/>
+                        </w:numPr>
                         <w:spacing w:before="0" w:after="0"/>
                       </w:pPr>
                       <w:r>
@@ -2572,10 +2322,7 @@
                       </w:r>
                       <w:proofErr w:type="spellEnd"/>
                       <w:r>
-                        <w:t xml:space="preserve"> &lt;= </w:t>
-                      </w:r>
-                      <w:r>
-                        <w:t>10</w:t>
+                        <w:t xml:space="preserve"> &lt;= 10</w:t>
                       </w:r>
                       <w:r>
                         <w:rPr>
@@ -2583,44 +2330,20 @@
                         </w:rPr>
                         <w:t>5</w:t>
                       </w:r>
-                    </w:p>
-                    <w:p>
-                      <w:pPr>
-                        <w:spacing w:before="0" w:after="0"/>
-                      </w:pPr>
-                      <w:r>
-                        <w:t xml:space="preserve">Each node has a unique </w:t>
-                      </w:r>
-                      <w:proofErr w:type="gramStart"/>
-                      <w:r>
-                        <w:t>value</w:t>
-                      </w:r>
-                      <w:proofErr w:type="gramEnd"/>
-                    </w:p>
-                    <w:p>
-                      <w:pPr>
-                        <w:spacing w:before="0" w:after="0"/>
-                        <w:ind w:firstLine="0"/>
-                      </w:pPr>
-                      <w:r>
-                        <w:t xml:space="preserve">root is a valid binary search </w:t>
-                      </w:r>
-                      <w:proofErr w:type="gramStart"/>
-                      <w:r>
-                        <w:t>tree</w:t>
-                      </w:r>
-                      <w:proofErr w:type="gramEnd"/>
-                    </w:p>
-                    <w:p>
-                      <w:pPr>
-                        <w:spacing w:before="0" w:after="0"/>
-                        <w:ind w:firstLine="0"/>
-                      </w:pPr>
-                      <w:r>
-                        <w:t>-</w:t>
-                      </w:r>
-                      <w:r>
-                        <w:t>10</w:t>
+                      <w:r>
+                        <w:t xml:space="preserve"> and </w:t>
+                      </w:r>
+                      <w:r>
+                        <w:t>-10</w:t>
+                      </w:r>
+                      <w:r>
+                        <w:rPr>
+                          <w:vertAlign w:val="superscript"/>
+                        </w:rPr>
+                        <w:t xml:space="preserve">5 </w:t>
+                      </w:r>
+                      <w:r>
+                        <w:t>&lt;= key &lt;= 10</w:t>
                       </w:r>
                       <w:r>
                         <w:rPr>
@@ -2628,24 +2351,30 @@
                         </w:rPr>
                         <w:t>5</w:t>
                       </w:r>
-                      <w:r>
-                        <w:rPr>
-                          <w:vertAlign w:val="superscript"/>
-                        </w:rPr>
-                        <w:t xml:space="preserve"> </w:t>
-                      </w:r>
-                      <w:r>
-                        <w:t xml:space="preserve">&lt;= key &lt;= </w:t>
-                      </w:r>
-                      <w:r>
-                        <w:t>10</w:t>
-                      </w:r>
-                      <w:r>
-                        <w:rPr>
-                          <w:vertAlign w:val="superscript"/>
-                        </w:rPr>
-                        <w:t>5</w:t>
-                      </w:r>
+                    </w:p>
+                    <w:p>
+                      <w:pPr>
+                        <w:pStyle w:val="ListParagraph"/>
+                        <w:numPr>
+                          <w:ilvl w:val="0"/>
+                          <w:numId w:val="2"/>
+                        </w:numPr>
+                        <w:spacing w:before="0" w:after="0"/>
+                      </w:pPr>
+                      <w:r>
+                        <w:t>Each node has a unique value</w:t>
+                      </w:r>
+                      <w:r>
+                        <w:t xml:space="preserve"> and </w:t>
+                      </w:r>
+                      <w:r>
+                        <w:t xml:space="preserve">root is a valid binary search </w:t>
+                      </w:r>
+                      <w:proofErr w:type="gramStart"/>
+                      <w:r>
+                        <w:t>tree</w:t>
+                      </w:r>
+                      <w:proofErr w:type="gramEnd"/>
                     </w:p>
                   </w:txbxContent>
                 </v:textbox>
@@ -3039,6 +2768,119 @@
 <file path=word/numbering.xml><?xml version="1.0" encoding="utf-8"?>
 <w:numbering xmlns:wpc="http://schemas.microsoft.com/office/word/2010/wordprocessingCanvas" xmlns:cx="http://schemas.microsoft.com/office/drawing/2014/chartex" xmlns:cx1="http://schemas.microsoft.com/office/drawing/2015/9/8/chartex" xmlns:cx2="http://schemas.microsoft.com/office/drawing/2015/10/21/chartex" xmlns:cx3="http://schemas.microsoft.com/office/drawing/2016/5/9/chartex" xmlns:cx4="http://schemas.microsoft.com/office/drawing/2016/5/10/chartex" xmlns:cx5="http://schemas.microsoft.com/office/drawing/2016/5/11/chartex" xmlns:cx6="http://schemas.microsoft.com/office/drawing/2016/5/12/chartex" xmlns:cx7="http://schemas.microsoft.com/office/drawing/2016/5/13/chartex" xmlns:cx8="http://schemas.microsoft.com/office/drawing/2016/5/14/chartex" xmlns:mc="http://schemas.openxmlformats.org/markup-compatibility/2006" xmlns:aink="http://schemas.microsoft.com/office/drawing/2016/ink" xmlns:am3d="http://schemas.microsoft.com/office/drawing/2017/model3d" xmlns:o="urn:schemas-microsoft-com:office:office" xmlns:oel="http://schemas.microsoft.com/office/2019/extlst" xmlns:r="http://schemas.openxmlformats.org/officeDocument/2006/relationships" xmlns:m="http://schemas.openxmlformats.org/officeDocument/2006/math" xmlns:v="urn:schemas-microsoft-com:vml" xmlns:wp14="http://schemas.microsoft.com/office/word/2010/wordprocessingDrawing" xmlns:wp="http://schemas.openxmlformats.org/drawingml/2006/wordprocessingDrawing" xmlns:w10="urn:schemas-microsoft-com:office:word" xmlns:w="http://schemas.openxmlformats.org/wordprocessingml/2006/main" xmlns:w14="http://schemas.microsoft.com/office/word/2010/wordml" xmlns:w15="http://schemas.microsoft.com/office/word/2012/wordml" xmlns:w16cex="http://schemas.microsoft.com/office/word/2018/wordml/cex" xmlns:w16cid="http://schemas.microsoft.com/office/word/2016/wordml/cid" xmlns:w16="http://schemas.microsoft.com/office/word/2018/wordml" xmlns:w16sdtdh="http://schemas.microsoft.com/office/word/2020/wordml/sdtdatahash" xmlns:w16se="http://schemas.microsoft.com/office/word/2015/wordml/symex" xmlns:wpg="http://schemas.microsoft.com/office/word/2010/wordprocessingGroup" xmlns:wpi="http://schemas.microsoft.com/office/word/2010/wordprocessingInk" xmlns:wne="http://schemas.microsoft.com/office/word/2006/wordml" xmlns:wps="http://schemas.microsoft.com/office/word/2010/wordprocessingShape" mc:Ignorable="w14 w15 w16se w16cid w16 w16cex w16sdtdh wp14">
   <w:abstractNum w:abstractNumId="0" w15:restartNumberingAfterBreak="0">
+    <w:nsid w:val="03CB3C38"/>
+    <w:multiLevelType w:val="hybridMultilevel"/>
+    <w:tmpl w:val="D7243B90"/>
+    <w:lvl w:ilvl="0" w:tplc="04090001">
+      <w:start w:val="1"/>
+      <w:numFmt w:val="bullet"/>
+      <w:lvlText w:val=""/>
+      <w:lvlJc w:val="left"/>
+      <w:pPr>
+        <w:ind w:left="705" w:hanging="360"/>
+      </w:pPr>
+      <w:rPr>
+        <w:rFonts w:ascii="Symbol" w:hAnsi="Symbol" w:hint="default"/>
+      </w:rPr>
+    </w:lvl>
+    <w:lvl w:ilvl="1" w:tplc="04090003" w:tentative="1">
+      <w:start w:val="1"/>
+      <w:numFmt w:val="bullet"/>
+      <w:lvlText w:val="o"/>
+      <w:lvlJc w:val="left"/>
+      <w:pPr>
+        <w:ind w:left="1425" w:hanging="360"/>
+      </w:pPr>
+      <w:rPr>
+        <w:rFonts w:ascii="Courier New" w:hAnsi="Courier New" w:cs="Courier New" w:hint="default"/>
+      </w:rPr>
+    </w:lvl>
+    <w:lvl w:ilvl="2" w:tplc="04090005" w:tentative="1">
+      <w:start w:val="1"/>
+      <w:numFmt w:val="bullet"/>
+      <w:lvlText w:val=""/>
+      <w:lvlJc w:val="left"/>
+      <w:pPr>
+        <w:ind w:left="2145" w:hanging="360"/>
+      </w:pPr>
+      <w:rPr>
+        <w:rFonts w:ascii="Wingdings" w:hAnsi="Wingdings" w:hint="default"/>
+      </w:rPr>
+    </w:lvl>
+    <w:lvl w:ilvl="3" w:tplc="04090001" w:tentative="1">
+      <w:start w:val="1"/>
+      <w:numFmt w:val="bullet"/>
+      <w:lvlText w:val=""/>
+      <w:lvlJc w:val="left"/>
+      <w:pPr>
+        <w:ind w:left="2865" w:hanging="360"/>
+      </w:pPr>
+      <w:rPr>
+        <w:rFonts w:ascii="Symbol" w:hAnsi="Symbol" w:hint="default"/>
+      </w:rPr>
+    </w:lvl>
+    <w:lvl w:ilvl="4" w:tplc="04090003" w:tentative="1">
+      <w:start w:val="1"/>
+      <w:numFmt w:val="bullet"/>
+      <w:lvlText w:val="o"/>
+      <w:lvlJc w:val="left"/>
+      <w:pPr>
+        <w:ind w:left="3585" w:hanging="360"/>
+      </w:pPr>
+      <w:rPr>
+        <w:rFonts w:ascii="Courier New" w:hAnsi="Courier New" w:cs="Courier New" w:hint="default"/>
+      </w:rPr>
+    </w:lvl>
+    <w:lvl w:ilvl="5" w:tplc="04090005" w:tentative="1">
+      <w:start w:val="1"/>
+      <w:numFmt w:val="bullet"/>
+      <w:lvlText w:val=""/>
+      <w:lvlJc w:val="left"/>
+      <w:pPr>
+        <w:ind w:left="4305" w:hanging="360"/>
+      </w:pPr>
+      <w:rPr>
+        <w:rFonts w:ascii="Wingdings" w:hAnsi="Wingdings" w:hint="default"/>
+      </w:rPr>
+    </w:lvl>
+    <w:lvl w:ilvl="6" w:tplc="04090001" w:tentative="1">
+      <w:start w:val="1"/>
+      <w:numFmt w:val="bullet"/>
+      <w:lvlText w:val=""/>
+      <w:lvlJc w:val="left"/>
+      <w:pPr>
+        <w:ind w:left="5025" w:hanging="360"/>
+      </w:pPr>
+      <w:rPr>
+        <w:rFonts w:ascii="Symbol" w:hAnsi="Symbol" w:hint="default"/>
+      </w:rPr>
+    </w:lvl>
+    <w:lvl w:ilvl="7" w:tplc="04090003" w:tentative="1">
+      <w:start w:val="1"/>
+      <w:numFmt w:val="bullet"/>
+      <w:lvlText w:val="o"/>
+      <w:lvlJc w:val="left"/>
+      <w:pPr>
+        <w:ind w:left="5745" w:hanging="360"/>
+      </w:pPr>
+      <w:rPr>
+        <w:rFonts w:ascii="Courier New" w:hAnsi="Courier New" w:cs="Courier New" w:hint="default"/>
+      </w:rPr>
+    </w:lvl>
+    <w:lvl w:ilvl="8" w:tplc="04090005" w:tentative="1">
+      <w:start w:val="1"/>
+      <w:numFmt w:val="bullet"/>
+      <w:lvlText w:val=""/>
+      <w:lvlJc w:val="left"/>
+      <w:pPr>
+        <w:ind w:left="6465" w:hanging="360"/>
+      </w:pPr>
+      <w:rPr>
+        <w:rFonts w:ascii="Wingdings" w:hAnsi="Wingdings" w:hint="default"/>
+      </w:rPr>
+    </w:lvl>
+  </w:abstractNum>
+  <w:abstractNum w:abstractNumId="1" w15:restartNumberingAfterBreak="0">
     <w:nsid w:val="169B6AAE"/>
     <w:multiLevelType w:val="hybridMultilevel"/>
     <w:tmpl w:val="7AD80C54"/>
@@ -3152,6 +2994,9 @@
     </w:lvl>
   </w:abstractNum>
   <w:num w:numId="1" w16cid:durableId="1101798928">
+    <w:abstractNumId w:val="1"/>
+  </w:num>
+  <w:num w:numId="2" w16cid:durableId="1420369397">
     <w:abstractNumId w:val="0"/>
   </w:num>
 </w:numbering>

</xml_diff>